<commit_message>
Filled out meeting notes
</commit_message>
<xml_diff>
--- a/NASS_Meeting_Notes:Questions.docx
+++ b/NASS_Meeting_Notes:Questions.docx
@@ -16,10 +16,20 @@
           <w:rFonts w:ascii="Arial" w:hAnsi="Arial" w:cs="Arial"/>
           <w:b/>
           <w:bCs/>
-          <w:sz w:val="22"/>
-          <w:szCs w:val="22"/>
-        </w:rPr>
-      </w:pPr>
+          <w:sz w:val="24"/>
+          <w:szCs w:val="24"/>
+        </w:rPr>
+      </w:pPr>
+      <w:r>
+        <w:rPr>
+          <w:rFonts w:ascii="Arial" w:hAnsi="Arial" w:cs="Arial"/>
+          <w:b/>
+          <w:bCs/>
+          <w:sz w:val="24"/>
+          <w:szCs w:val="24"/>
+        </w:rPr>
+        <w:tab/>
+      </w:r>
       <w:r>
         <w:rPr>
           <w:rFonts w:ascii="Arial" w:hAnsi="Arial" w:cs="Arial"/>
@@ -28,7 +38,6 @@
           <w:sz w:val="40"/>
           <w:szCs w:val="40"/>
         </w:rPr>
-        <w:tab/>
         <w:t>NASS</w:t>
       </w:r>
       <w:r>
@@ -36,26 +45,18 @@
           <w:rFonts w:ascii="Arial" w:hAnsi="Arial" w:cs="Arial"/>
           <w:b/>
           <w:bCs/>
-          <w:sz w:val="40"/>
-          <w:szCs w:val="40"/>
+          <w:sz w:val="24"/>
+          <w:szCs w:val="24"/>
         </w:rPr>
         <w:tab/>
       </w:r>
       <w:r>
         <w:rPr>
           <w:rFonts w:ascii="Arial" w:hAnsi="Arial" w:cs="Arial"/>
-          <w:sz w:val="22"/>
-          <w:szCs w:val="22"/>
-        </w:rPr>
-        <w:t>9/4</w:t>
-      </w:r>
-      <w:r>
-        <w:rPr>
-          <w:rFonts w:ascii="Arial" w:hAnsi="Arial" w:cs="Arial"/>
-          <w:sz w:val="22"/>
-          <w:szCs w:val="22"/>
-        </w:rPr>
-        <w:t>/2024</w:t>
+          <w:sz w:val="24"/>
+          <w:szCs w:val="24"/>
+        </w:rPr>
+        <w:t>9/4/2024</w:t>
       </w:r>
     </w:p>
     <w:p>
@@ -72,7 +73,7 @@
     </w:p>
     <w:p>
       <w:pPr>
-        <w:spacing w:line="276" w:lineRule="auto"/>
+        <w:spacing w:after="240" w:line="276" w:lineRule="auto"/>
         <w:rPr>
           <w:rFonts w:ascii="Arial" w:hAnsi="Arial" w:cs="Arial"/>
           <w:b/>
@@ -91,9 +92,557 @@
           <w:szCs w:val="24"/>
           <w:u w:val="single"/>
         </w:rPr>
-        <w:t xml:space="preserve">General Summary </w:t>
-      </w:r>
-      <w:r>
+        <w:t>General Summary Overall Tasks:</w:t>
+      </w:r>
+    </w:p>
+    <w:p>
+      <w:pPr>
+        <w:spacing w:line="276" w:lineRule="auto"/>
+        <w:rPr>
+          <w:rFonts w:ascii="Arial" w:hAnsi="Arial" w:cs="Arial"/>
+          <w:sz w:val="24"/>
+          <w:szCs w:val="24"/>
+        </w:rPr>
+      </w:pPr>
+      <w:r>
+        <w:rPr>
+          <w:rFonts w:ascii="Arial" w:hAnsi="Arial" w:cs="Arial"/>
+          <w:sz w:val="24"/>
+          <w:szCs w:val="24"/>
+        </w:rPr>
+        <w:t xml:space="preserve">Work with data from </w:t>
+      </w:r>
+      <w:proofErr w:type="spellStart"/>
+      <w:r>
+        <w:rPr>
+          <w:rFonts w:ascii="Arial" w:hAnsi="Arial" w:cs="Arial"/>
+          <w:sz w:val="24"/>
+          <w:szCs w:val="24"/>
+        </w:rPr>
+        <w:t>QuickStats</w:t>
+      </w:r>
+      <w:proofErr w:type="spellEnd"/>
+    </w:p>
+    <w:p>
+      <w:pPr>
+        <w:spacing w:line="276" w:lineRule="auto"/>
+        <w:rPr>
+          <w:rFonts w:ascii="Arial" w:hAnsi="Arial" w:cs="Arial"/>
+          <w:sz w:val="24"/>
+          <w:szCs w:val="24"/>
+          <w:vertAlign w:val="superscript"/>
+        </w:rPr>
+      </w:pPr>
+      <w:r>
+        <w:rPr>
+          <w:rFonts w:ascii="Arial" w:hAnsi="Arial" w:cs="Arial"/>
+          <w:sz w:val="24"/>
+          <w:szCs w:val="24"/>
+        </w:rPr>
+        <w:t>Comparing either county to county or state to state</w:t>
+      </w:r>
+      <w:r>
+        <w:rPr>
+          <w:rFonts w:ascii="Arial" w:hAnsi="Arial" w:cs="Arial"/>
+          <w:sz w:val="24"/>
+          <w:szCs w:val="24"/>
+          <w:vertAlign w:val="superscript"/>
+        </w:rPr>
+        <w:t>1</w:t>
+      </w:r>
+    </w:p>
+    <w:p>
+      <w:pPr>
+        <w:spacing w:line="276" w:lineRule="auto"/>
+        <w:rPr>
+          <w:rFonts w:ascii="Arial" w:hAnsi="Arial" w:cs="Arial"/>
+          <w:sz w:val="24"/>
+          <w:szCs w:val="24"/>
+        </w:rPr>
+      </w:pPr>
+      <w:r>
+        <w:rPr>
+          <w:rFonts w:ascii="Arial" w:hAnsi="Arial" w:cs="Arial"/>
+          <w:sz w:val="24"/>
+          <w:szCs w:val="24"/>
+        </w:rPr>
+        <w:t>Skeleton from USFS and Covid Between the coasts as a guideline</w:t>
+      </w:r>
+      <w:r>
+        <w:rPr>
+          <w:rFonts w:ascii="Arial" w:hAnsi="Arial" w:cs="Arial"/>
+          <w:sz w:val="24"/>
+          <w:szCs w:val="24"/>
+          <w:vertAlign w:val="superscript"/>
+        </w:rPr>
+        <w:t>2</w:t>
+      </w:r>
+    </w:p>
+    <w:p>
+      <w:pPr>
+        <w:spacing w:line="276" w:lineRule="auto"/>
+        <w:rPr>
+          <w:rFonts w:ascii="Arial" w:hAnsi="Arial" w:cs="Arial"/>
+          <w:sz w:val="24"/>
+          <w:szCs w:val="24"/>
+          <w:vertAlign w:val="superscript"/>
+        </w:rPr>
+      </w:pPr>
+      <w:r>
+        <w:rPr>
+          <w:rFonts w:ascii="Arial" w:hAnsi="Arial" w:cs="Arial"/>
+          <w:sz w:val="24"/>
+          <w:szCs w:val="24"/>
+        </w:rPr>
+        <w:t>Look at comparisons between counties/states</w:t>
+      </w:r>
+      <w:r>
+        <w:rPr>
+          <w:rFonts w:ascii="Arial" w:hAnsi="Arial" w:cs="Arial"/>
+          <w:sz w:val="24"/>
+          <w:szCs w:val="24"/>
+          <w:vertAlign w:val="superscript"/>
+        </w:rPr>
+        <w:t>3</w:t>
+      </w:r>
+    </w:p>
+    <w:p>
+      <w:pPr>
+        <w:spacing w:line="276" w:lineRule="auto"/>
+        <w:rPr>
+          <w:rFonts w:ascii="Arial" w:hAnsi="Arial" w:cs="Arial"/>
+          <w:sz w:val="24"/>
+          <w:szCs w:val="24"/>
+          <w:vertAlign w:val="superscript"/>
+        </w:rPr>
+      </w:pPr>
+      <w:r>
+        <w:rPr>
+          <w:rFonts w:ascii="Arial" w:hAnsi="Arial" w:cs="Arial"/>
+          <w:sz w:val="24"/>
+          <w:szCs w:val="24"/>
+        </w:rPr>
+        <w:t>Look at the timeline of a singular county/state</w:t>
+      </w:r>
+      <w:r>
+        <w:rPr>
+          <w:rFonts w:ascii="Arial" w:hAnsi="Arial" w:cs="Arial"/>
+          <w:sz w:val="24"/>
+          <w:szCs w:val="24"/>
+          <w:vertAlign w:val="superscript"/>
+        </w:rPr>
+        <w:t>3</w:t>
+      </w:r>
+    </w:p>
+    <w:p>
+      <w:pPr>
+        <w:spacing w:line="276" w:lineRule="auto"/>
+        <w:rPr>
+          <w:rFonts w:ascii="Arial" w:hAnsi="Arial" w:cs="Arial"/>
+          <w:sz w:val="24"/>
+          <w:szCs w:val="24"/>
+        </w:rPr>
+      </w:pPr>
+      <w:r>
+        <w:rPr>
+          <w:rFonts w:ascii="Arial" w:hAnsi="Arial" w:cs="Arial"/>
+          <w:sz w:val="24"/>
+          <w:szCs w:val="24"/>
+        </w:rPr>
+        <w:t>Determine states for project – pipeline using SQL (and relational databases) could reduce storage difficulties</w:t>
+      </w:r>
+      <w:r>
+        <w:rPr>
+          <w:rFonts w:ascii="Arial" w:hAnsi="Arial" w:cs="Arial"/>
+          <w:sz w:val="24"/>
+          <w:szCs w:val="24"/>
+          <w:vertAlign w:val="superscript"/>
+        </w:rPr>
+        <w:t>4</w:t>
+      </w:r>
+    </w:p>
+    <w:p>
+      <w:pPr>
+        <w:spacing w:line="276" w:lineRule="auto"/>
+        <w:rPr>
+          <w:rFonts w:ascii="Arial" w:hAnsi="Arial" w:cs="Arial"/>
+          <w:sz w:val="24"/>
+          <w:szCs w:val="24"/>
+        </w:rPr>
+      </w:pPr>
+      <w:r>
+        <w:rPr>
+          <w:rFonts w:ascii="Arial" w:hAnsi="Arial" w:cs="Arial"/>
+          <w:sz w:val="24"/>
+          <w:szCs w:val="24"/>
+        </w:rPr>
+        <w:t>What does NASS want to know?</w:t>
+      </w:r>
+    </w:p>
+    <w:p>
+      <w:pPr>
+        <w:spacing w:line="276" w:lineRule="auto"/>
+        <w:rPr>
+          <w:rFonts w:ascii="Arial" w:hAnsi="Arial" w:cs="Arial"/>
+          <w:sz w:val="24"/>
+          <w:szCs w:val="24"/>
+        </w:rPr>
+      </w:pPr>
+      <w:r>
+        <w:rPr>
+          <w:rFonts w:ascii="Arial" w:hAnsi="Arial" w:cs="Arial"/>
+          <w:sz w:val="24"/>
+          <w:szCs w:val="24"/>
+        </w:rPr>
+        <w:t>What can we hope farmers will learn from our output?</w:t>
+      </w:r>
+    </w:p>
+    <w:p>
+      <w:pPr>
+        <w:spacing w:line="276" w:lineRule="auto"/>
+        <w:rPr>
+          <w:rFonts w:ascii="Arial" w:hAnsi="Arial" w:cs="Arial"/>
+          <w:sz w:val="24"/>
+          <w:szCs w:val="24"/>
+        </w:rPr>
+      </w:pPr>
+    </w:p>
+    <w:p>
+      <w:pPr>
+        <w:spacing w:line="276" w:lineRule="auto"/>
+        <w:rPr>
+          <w:rFonts w:ascii="Arial" w:hAnsi="Arial" w:cs="Arial"/>
+          <w:sz w:val="24"/>
+          <w:szCs w:val="24"/>
+        </w:rPr>
+      </w:pPr>
+      <w:r>
+        <w:rPr>
+          <w:rFonts w:ascii="Arial" w:hAnsi="Arial" w:cs="Arial"/>
+          <w:sz w:val="24"/>
+          <w:szCs w:val="24"/>
+        </w:rPr>
+        <w:t>Allowing farmer to track statistics throughout growing season?</w:t>
+      </w:r>
+    </w:p>
+    <w:p>
+      <w:pPr>
+        <w:spacing w:line="276" w:lineRule="auto"/>
+        <w:rPr>
+          <w:rFonts w:ascii="Arial" w:hAnsi="Arial" w:cs="Arial"/>
+          <w:sz w:val="24"/>
+          <w:szCs w:val="24"/>
+        </w:rPr>
+      </w:pPr>
+      <w:r>
+        <w:rPr>
+          <w:rFonts w:ascii="Arial" w:hAnsi="Arial" w:cs="Arial"/>
+          <w:sz w:val="24"/>
+          <w:szCs w:val="24"/>
+        </w:rPr>
+        <w:t>Choose few things to look at initially – geared to our interest?</w:t>
+      </w:r>
+    </w:p>
+    <w:p>
+      <w:pPr>
+        <w:spacing w:line="276" w:lineRule="auto"/>
+        <w:rPr>
+          <w:rFonts w:ascii="Arial" w:hAnsi="Arial" w:cs="Arial"/>
+          <w:sz w:val="24"/>
+          <w:szCs w:val="24"/>
+        </w:rPr>
+      </w:pPr>
+    </w:p>
+    <w:p>
+      <w:pPr>
+        <w:spacing w:line="276" w:lineRule="auto"/>
+        <w:rPr>
+          <w:rFonts w:ascii="Arial" w:hAnsi="Arial" w:cs="Arial"/>
+          <w:sz w:val="24"/>
+          <w:szCs w:val="24"/>
+        </w:rPr>
+      </w:pPr>
+      <w:r>
+        <w:rPr>
+          <w:rFonts w:ascii="Arial" w:hAnsi="Arial" w:cs="Arial"/>
+          <w:sz w:val="24"/>
+          <w:szCs w:val="24"/>
+        </w:rPr>
+        <w:t xml:space="preserve">Census data is complete for every </w:t>
+      </w:r>
+      <w:proofErr w:type="gramStart"/>
+      <w:r>
+        <w:rPr>
+          <w:rFonts w:ascii="Arial" w:hAnsi="Arial" w:cs="Arial"/>
+          <w:sz w:val="24"/>
+          <w:szCs w:val="24"/>
+        </w:rPr>
+        <w:t>county?</w:t>
+      </w:r>
+      <w:proofErr w:type="gramEnd"/>
+    </w:p>
+    <w:p>
+      <w:pPr>
+        <w:spacing w:line="276" w:lineRule="auto"/>
+        <w:rPr>
+          <w:rFonts w:ascii="Arial" w:hAnsi="Arial" w:cs="Arial"/>
+          <w:sz w:val="24"/>
+          <w:szCs w:val="24"/>
+        </w:rPr>
+      </w:pPr>
+      <w:r>
+        <w:rPr>
+          <w:rFonts w:ascii="Arial" w:hAnsi="Arial" w:cs="Arial"/>
+          <w:sz w:val="24"/>
+          <w:szCs w:val="24"/>
+        </w:rPr>
+        <w:t xml:space="preserve">Identical data points each year, but only every 5 years. </w:t>
+      </w:r>
+    </w:p>
+    <w:p>
+      <w:pPr>
+        <w:spacing w:line="276" w:lineRule="auto"/>
+        <w:rPr>
+          <w:rFonts w:ascii="Arial" w:hAnsi="Arial" w:cs="Arial"/>
+          <w:sz w:val="24"/>
+          <w:szCs w:val="24"/>
+        </w:rPr>
+      </w:pPr>
+    </w:p>
+    <w:p>
+      <w:pPr>
+        <w:spacing w:line="276" w:lineRule="auto"/>
+        <w:rPr>
+          <w:rFonts w:ascii="Arial" w:hAnsi="Arial" w:cs="Arial"/>
+          <w:sz w:val="24"/>
+          <w:szCs w:val="24"/>
+        </w:rPr>
+      </w:pPr>
+      <w:r>
+        <w:rPr>
+          <w:rFonts w:ascii="Arial" w:hAnsi="Arial" w:cs="Arial"/>
+          <w:sz w:val="24"/>
+          <w:szCs w:val="24"/>
+        </w:rPr>
+        <w:t>Monthly estimates at state level</w:t>
+      </w:r>
+    </w:p>
+    <w:p>
+      <w:pPr>
+        <w:spacing w:line="276" w:lineRule="auto"/>
+        <w:rPr>
+          <w:rFonts w:ascii="Arial" w:hAnsi="Arial" w:cs="Arial"/>
+          <w:sz w:val="24"/>
+          <w:szCs w:val="24"/>
+        </w:rPr>
+      </w:pPr>
+      <w:r>
+        <w:rPr>
+          <w:rFonts w:ascii="Arial" w:hAnsi="Arial" w:cs="Arial"/>
+          <w:sz w:val="24"/>
+          <w:szCs w:val="24"/>
+        </w:rPr>
+        <w:t>County estimates (not all counties in estimate program)</w:t>
+      </w:r>
+    </w:p>
+    <w:p>
+      <w:pPr>
+        <w:spacing w:line="276" w:lineRule="auto"/>
+        <w:rPr>
+          <w:rFonts w:ascii="Arial" w:hAnsi="Arial" w:cs="Arial"/>
+          <w:sz w:val="24"/>
+          <w:szCs w:val="24"/>
+        </w:rPr>
+      </w:pPr>
+    </w:p>
+    <w:p>
+      <w:pPr>
+        <w:spacing w:line="276" w:lineRule="auto"/>
+        <w:rPr>
+          <w:rFonts w:ascii="Arial" w:hAnsi="Arial" w:cs="Arial"/>
+          <w:sz w:val="24"/>
+          <w:szCs w:val="24"/>
+        </w:rPr>
+      </w:pPr>
+      <w:r>
+        <w:rPr>
+          <w:rFonts w:ascii="Arial" w:hAnsi="Arial" w:cs="Arial"/>
+          <w:sz w:val="24"/>
+          <w:szCs w:val="24"/>
+        </w:rPr>
+        <w:t>Visualization on crop production/economics of farming</w:t>
+      </w:r>
+    </w:p>
+    <w:p>
+      <w:pPr>
+        <w:spacing w:line="276" w:lineRule="auto"/>
+        <w:rPr>
+          <w:rFonts w:ascii="Arial" w:hAnsi="Arial" w:cs="Arial"/>
+          <w:sz w:val="24"/>
+          <w:szCs w:val="24"/>
+        </w:rPr>
+      </w:pPr>
+      <w:r>
+        <w:rPr>
+          <w:rFonts w:ascii="Arial" w:hAnsi="Arial" w:cs="Arial"/>
+          <w:sz w:val="24"/>
+          <w:szCs w:val="24"/>
+        </w:rPr>
+        <w:t>Looking to see:</w:t>
+      </w:r>
+    </w:p>
+    <w:p>
+      <w:pPr>
+        <w:spacing w:line="276" w:lineRule="auto"/>
+        <w:rPr>
+          <w:rFonts w:ascii="Arial" w:hAnsi="Arial" w:cs="Arial"/>
+          <w:sz w:val="24"/>
+          <w:szCs w:val="24"/>
+        </w:rPr>
+      </w:pPr>
+      <w:r>
+        <w:rPr>
+          <w:rFonts w:ascii="Arial" w:hAnsi="Arial" w:cs="Arial"/>
+          <w:sz w:val="24"/>
+          <w:szCs w:val="24"/>
+        </w:rPr>
+        <w:t>Range of possibilities students could produce – Visualize crop progress like projected yield (using past years is extrapolation for future) on a weekly basis? We don’t have that data.</w:t>
+      </w:r>
+    </w:p>
+    <w:p>
+      <w:pPr>
+        <w:spacing w:line="276" w:lineRule="auto"/>
+        <w:rPr>
+          <w:rFonts w:ascii="Arial" w:hAnsi="Arial" w:cs="Arial"/>
+          <w:sz w:val="24"/>
+          <w:szCs w:val="24"/>
+        </w:rPr>
+      </w:pPr>
+    </w:p>
+    <w:p>
+      <w:pPr>
+        <w:spacing w:line="276" w:lineRule="auto"/>
+        <w:rPr>
+          <w:rFonts w:ascii="Arial" w:hAnsi="Arial" w:cs="Arial"/>
+          <w:sz w:val="24"/>
+          <w:szCs w:val="24"/>
+        </w:rPr>
+      </w:pPr>
+      <w:r>
+        <w:rPr>
+          <w:rFonts w:ascii="Arial" w:hAnsi="Arial" w:cs="Arial"/>
+          <w:sz w:val="24"/>
+          <w:szCs w:val="24"/>
+        </w:rPr>
+        <w:t xml:space="preserve">Franklin County: change in agriculture. They noticed sweet beans is becoming more popular in the area as corn popularity decreases. They are doing data analysis on this. Include other crops as well (obvious one) Percent of acres used per crop? </w:t>
+      </w:r>
+    </w:p>
+    <w:p>
+      <w:pPr>
+        <w:spacing w:line="276" w:lineRule="auto"/>
+        <w:rPr>
+          <w:rFonts w:ascii="Arial" w:hAnsi="Arial" w:cs="Arial"/>
+          <w:sz w:val="24"/>
+          <w:szCs w:val="24"/>
+        </w:rPr>
+      </w:pPr>
+    </w:p>
+    <w:p>
+      <w:pPr>
+        <w:spacing w:line="276" w:lineRule="auto"/>
+        <w:rPr>
+          <w:rFonts w:ascii="Arial" w:hAnsi="Arial" w:cs="Arial"/>
+          <w:sz w:val="24"/>
+          <w:szCs w:val="24"/>
+        </w:rPr>
+      </w:pPr>
+      <w:r>
+        <w:rPr>
+          <w:rFonts w:ascii="Arial" w:hAnsi="Arial" w:cs="Arial"/>
+          <w:sz w:val="24"/>
+          <w:szCs w:val="24"/>
+        </w:rPr>
+        <w:t>Data User could be economic development coordinator looking to see how other counties go about crop production or economic outputs. Looking at how much of each crop is in each area. Given a location could inventory of ag production be calculated? This would be very difficult to go to areas smaller than the county. (lots of work with polygon/</w:t>
+      </w:r>
+      <w:proofErr w:type="spellStart"/>
+      <w:r>
+        <w:rPr>
+          <w:rFonts w:ascii="Arial" w:hAnsi="Arial" w:cs="Arial"/>
+          <w:sz w:val="24"/>
+          <w:szCs w:val="24"/>
+        </w:rPr>
+        <w:t>multipolygon</w:t>
+      </w:r>
+      <w:proofErr w:type="spellEnd"/>
+      <w:r>
+        <w:rPr>
+          <w:rFonts w:ascii="Arial" w:hAnsi="Arial" w:cs="Arial"/>
+          <w:sz w:val="24"/>
+          <w:szCs w:val="24"/>
+        </w:rPr>
+        <w:t xml:space="preserve"> and 3d analysis, maybe using </w:t>
+      </w:r>
+      <w:proofErr w:type="spellStart"/>
+      <w:r>
+        <w:rPr>
+          <w:rFonts w:ascii="Arial" w:hAnsi="Arial" w:cs="Arial"/>
+          <w:sz w:val="24"/>
+          <w:szCs w:val="24"/>
+        </w:rPr>
+        <w:t>arcgis</w:t>
+      </w:r>
+      <w:proofErr w:type="spellEnd"/>
+      <w:r>
+        <w:rPr>
+          <w:rFonts w:ascii="Arial" w:hAnsi="Arial" w:cs="Arial"/>
+          <w:sz w:val="24"/>
+          <w:szCs w:val="24"/>
+        </w:rPr>
+        <w:t>?)</w:t>
+      </w:r>
+    </w:p>
+    <w:p>
+      <w:pPr>
+        <w:spacing w:line="276" w:lineRule="auto"/>
+        <w:rPr>
+          <w:rFonts w:ascii="Arial" w:hAnsi="Arial" w:cs="Arial"/>
+          <w:sz w:val="24"/>
+          <w:szCs w:val="24"/>
+        </w:rPr>
+      </w:pPr>
+    </w:p>
+    <w:p>
+      <w:pPr>
+        <w:spacing w:line="276" w:lineRule="auto"/>
+        <w:rPr>
+          <w:rFonts w:ascii="Arial" w:hAnsi="Arial" w:cs="Arial"/>
+          <w:sz w:val="24"/>
+          <w:szCs w:val="24"/>
+        </w:rPr>
+      </w:pPr>
+      <w:r>
+        <w:rPr>
+          <w:rFonts w:ascii="Arial" w:hAnsi="Arial" w:cs="Arial"/>
+          <w:sz w:val="24"/>
+          <w:szCs w:val="24"/>
+        </w:rPr>
+        <w:lastRenderedPageBreak/>
+        <w:t>PDF records are difficult to analyze – made clear that they would appreciate graphs and visualizations</w:t>
+      </w:r>
+    </w:p>
+    <w:p>
+      <w:pPr>
+        <w:spacing w:line="276" w:lineRule="auto"/>
+        <w:rPr>
+          <w:rFonts w:ascii="Arial" w:hAnsi="Arial" w:cs="Arial"/>
+          <w:sz w:val="24"/>
+          <w:szCs w:val="24"/>
+        </w:rPr>
+      </w:pPr>
+    </w:p>
+    <w:p>
+      <w:pPr>
+        <w:spacing w:after="240" w:line="276" w:lineRule="auto"/>
         <w:rPr>
           <w:rFonts w:ascii="Arial" w:hAnsi="Arial" w:cs="Arial"/>
           <w:b/>
@@ -102,22 +651,8 @@
           <w:szCs w:val="24"/>
           <w:u w:val="single"/>
         </w:rPr>
-        <w:t>Overall Tasks:</w:t>
-      </w:r>
-    </w:p>
-    <w:p>
-      <w:pPr>
-        <w:spacing w:line="276" w:lineRule="auto"/>
-        <w:rPr>
-          <w:rFonts w:ascii="Arial" w:hAnsi="Arial" w:cs="Arial"/>
-          <w:sz w:val="22"/>
-          <w:szCs w:val="22"/>
-        </w:rPr>
-      </w:pPr>
-    </w:p>
-    <w:p>
-      <w:pPr>
-        <w:spacing w:line="276" w:lineRule="auto"/>
+      </w:pPr>
+      <w:r>
         <w:rPr>
           <w:rFonts w:ascii="Arial" w:hAnsi="Arial" w:cs="Arial"/>
           <w:b/>
@@ -126,8 +661,12 @@
           <w:szCs w:val="24"/>
           <w:u w:val="single"/>
         </w:rPr>
-      </w:pPr>
-      <w:r>
+        <w:t>Roles</w:t>
+      </w:r>
+    </w:p>
+    <w:p>
+      <w:pPr>
+        <w:spacing w:after="240" w:line="276" w:lineRule="auto"/>
         <w:rPr>
           <w:rFonts w:ascii="Arial" w:hAnsi="Arial" w:cs="Arial"/>
           <w:b/>
@@ -136,22 +675,8 @@
           <w:szCs w:val="24"/>
           <w:u w:val="single"/>
         </w:rPr>
-        <w:t>Roles</w:t>
-      </w:r>
-    </w:p>
-    <w:p>
-      <w:pPr>
-        <w:spacing w:line="276" w:lineRule="auto"/>
-        <w:rPr>
-          <w:rFonts w:ascii="Arial" w:hAnsi="Arial" w:cs="Arial"/>
-          <w:sz w:val="22"/>
-          <w:szCs w:val="22"/>
-        </w:rPr>
-      </w:pPr>
-    </w:p>
-    <w:p>
-      <w:pPr>
-        <w:spacing w:line="276" w:lineRule="auto"/>
+      </w:pPr>
+      <w:r>
         <w:rPr>
           <w:rFonts w:ascii="Arial" w:hAnsi="Arial" w:cs="Arial"/>
           <w:b/>
@@ -160,7 +685,134 @@
           <w:szCs w:val="24"/>
           <w:u w:val="single"/>
         </w:rPr>
-      </w:pPr>
+        <w:t>Questions for meeting:</w:t>
+      </w:r>
+    </w:p>
+    <w:p>
+      <w:pPr>
+        <w:spacing w:line="276" w:lineRule="auto"/>
+        <w:rPr>
+          <w:rFonts w:ascii="Arial" w:hAnsi="Arial" w:cs="Arial"/>
+          <w:sz w:val="24"/>
+          <w:szCs w:val="24"/>
+        </w:rPr>
+      </w:pPr>
+      <w:r>
+        <w:rPr>
+          <w:rFonts w:ascii="Arial" w:hAnsi="Arial" w:cs="Arial"/>
+          <w:sz w:val="24"/>
+          <w:szCs w:val="24"/>
+        </w:rPr>
+        <w:t xml:space="preserve">What states </w:t>
+      </w:r>
+      <w:r>
+        <w:rPr>
+          <w:rFonts w:ascii="Arial" w:hAnsi="Arial" w:cs="Arial"/>
+          <w:sz w:val="24"/>
+          <w:szCs w:val="24"/>
+        </w:rPr>
+        <w:t>should</w:t>
+      </w:r>
+      <w:r>
+        <w:rPr>
+          <w:rFonts w:ascii="Arial" w:hAnsi="Arial" w:cs="Arial"/>
+          <w:sz w:val="24"/>
+          <w:szCs w:val="24"/>
+        </w:rPr>
+        <w:t xml:space="preserve"> initially be covered?</w:t>
+      </w:r>
+    </w:p>
+    <w:p>
+      <w:pPr>
+        <w:spacing w:line="276" w:lineRule="auto"/>
+        <w:rPr>
+          <w:rFonts w:ascii="Arial" w:hAnsi="Arial" w:cs="Arial"/>
+          <w:sz w:val="24"/>
+          <w:szCs w:val="24"/>
+        </w:rPr>
+      </w:pPr>
+    </w:p>
+    <w:p>
+      <w:pPr>
+        <w:spacing w:line="276" w:lineRule="auto"/>
+        <w:rPr>
+          <w:rFonts w:ascii="Arial" w:hAnsi="Arial" w:cs="Arial"/>
+          <w:sz w:val="24"/>
+          <w:szCs w:val="24"/>
+        </w:rPr>
+      </w:pPr>
+      <w:r>
+        <w:rPr>
+          <w:rFonts w:ascii="Arial" w:hAnsi="Arial" w:cs="Arial"/>
+          <w:sz w:val="24"/>
+          <w:szCs w:val="24"/>
+        </w:rPr>
+        <w:t xml:space="preserve">What does Value and CV mean? </w:t>
+      </w:r>
+    </w:p>
+    <w:p>
+      <w:pPr>
+        <w:spacing w:line="276" w:lineRule="auto"/>
+        <w:rPr>
+          <w:rFonts w:ascii="Arial" w:hAnsi="Arial" w:cs="Arial"/>
+          <w:sz w:val="24"/>
+          <w:szCs w:val="24"/>
+        </w:rPr>
+      </w:pPr>
+      <w:r>
+        <w:rPr>
+          <w:rFonts w:ascii="Arial" w:hAnsi="Arial" w:cs="Arial"/>
+          <w:sz w:val="24"/>
+          <w:szCs w:val="24"/>
+        </w:rPr>
+        <w:t>Units? Multiplier?</w:t>
+      </w:r>
+    </w:p>
+    <w:p>
+      <w:pPr>
+        <w:spacing w:line="276" w:lineRule="auto"/>
+        <w:rPr>
+          <w:rFonts w:ascii="Arial" w:hAnsi="Arial" w:cs="Arial"/>
+          <w:sz w:val="24"/>
+          <w:szCs w:val="24"/>
+        </w:rPr>
+      </w:pPr>
+    </w:p>
+    <w:p>
+      <w:pPr>
+        <w:spacing w:line="276" w:lineRule="auto"/>
+        <w:rPr>
+          <w:rFonts w:ascii="Arial" w:hAnsi="Arial" w:cs="Arial"/>
+          <w:sz w:val="24"/>
+          <w:szCs w:val="24"/>
+        </w:rPr>
+      </w:pPr>
+      <w:proofErr w:type="gramStart"/>
+      <w:r>
+        <w:rPr>
+          <w:rFonts w:ascii="Arial" w:hAnsi="Arial" w:cs="Arial"/>
+          <w:sz w:val="24"/>
+          <w:szCs w:val="24"/>
+        </w:rPr>
+        <w:t>Is</w:t>
+      </w:r>
+      <w:proofErr w:type="gramEnd"/>
+      <w:r>
+        <w:rPr>
+          <w:rFonts w:ascii="Arial" w:hAnsi="Arial" w:cs="Arial"/>
+          <w:sz w:val="24"/>
+          <w:szCs w:val="24"/>
+        </w:rPr>
+        <w:t xml:space="preserve"> there certain information/stats that would be especially helpful for farmers?</w:t>
+      </w:r>
+      <w:r>
+        <w:rPr>
+          <w:rFonts w:ascii="Arial" w:hAnsi="Arial" w:cs="Arial"/>
+          <w:sz w:val="24"/>
+          <w:szCs w:val="24"/>
+        </w:rPr>
+        <w:t xml:space="preserve"> – </w:t>
+      </w:r>
       <w:r>
         <w:rPr>
           <w:rFonts w:ascii="Arial" w:hAnsi="Arial" w:cs="Arial"/>
@@ -168,10 +820,67 @@
           <w:bCs/>
           <w:sz w:val="24"/>
           <w:szCs w:val="24"/>
-          <w:u w:val="single"/>
-        </w:rPr>
-        <w:t>Questions for meeting:</w:t>
-      </w:r>
+        </w:rPr>
+        <w:t>Somewhat answered</w:t>
+      </w:r>
+    </w:p>
+    <w:p>
+      <w:pPr>
+        <w:spacing w:line="276" w:lineRule="auto"/>
+        <w:rPr>
+          <w:rFonts w:ascii="Arial" w:hAnsi="Arial" w:cs="Arial"/>
+          <w:sz w:val="24"/>
+          <w:szCs w:val="24"/>
+        </w:rPr>
+      </w:pPr>
+    </w:p>
+    <w:p>
+      <w:pPr>
+        <w:spacing w:line="276" w:lineRule="auto"/>
+        <w:rPr>
+          <w:rFonts w:ascii="Arial" w:hAnsi="Arial" w:cs="Arial"/>
+          <w:sz w:val="24"/>
+          <w:szCs w:val="24"/>
+        </w:rPr>
+      </w:pPr>
+      <w:r>
+        <w:rPr>
+          <w:rFonts w:ascii="Arial" w:hAnsi="Arial" w:cs="Arial"/>
+          <w:sz w:val="24"/>
+          <w:szCs w:val="24"/>
+        </w:rPr>
+        <w:t>Could you give a quick explanation about the difference between census and survey data?</w:t>
+      </w:r>
+    </w:p>
+    <w:p>
+      <w:pPr>
+        <w:spacing w:line="276" w:lineRule="auto"/>
+        <w:rPr>
+          <w:rFonts w:ascii="Arial" w:hAnsi="Arial" w:cs="Arial"/>
+          <w:sz w:val="24"/>
+          <w:szCs w:val="24"/>
+        </w:rPr>
+      </w:pPr>
+    </w:p>
+    <w:p>
+      <w:pPr>
+        <w:spacing w:line="276" w:lineRule="auto"/>
+        <w:rPr>
+          <w:rFonts w:ascii="Arial" w:hAnsi="Arial" w:cs="Arial"/>
+          <w:sz w:val="24"/>
+          <w:szCs w:val="24"/>
+        </w:rPr>
+      </w:pPr>
+    </w:p>
+    <w:p>
+      <w:pPr>
+        <w:spacing w:line="276" w:lineRule="auto"/>
+        <w:rPr>
+          <w:rFonts w:ascii="Arial" w:hAnsi="Arial" w:cs="Arial"/>
+          <w:sz w:val="24"/>
+          <w:szCs w:val="24"/>
+        </w:rPr>
+      </w:pPr>
     </w:p>
     <w:p>
       <w:pPr>
@@ -185,148 +894,7 @@
           <w:u w:val="single"/>
         </w:rPr>
       </w:pPr>
-    </w:p>
-    <w:p>
-      <w:pPr>
-        <w:spacing w:line="276" w:lineRule="auto"/>
-        <w:rPr>
-          <w:rFonts w:ascii="Arial" w:hAnsi="Arial" w:cs="Arial"/>
-          <w:sz w:val="24"/>
-          <w:szCs w:val="24"/>
-        </w:rPr>
-      </w:pPr>
-      <w:r>
-        <w:rPr>
-          <w:rFonts w:ascii="Arial" w:hAnsi="Arial" w:cs="Arial"/>
-          <w:sz w:val="24"/>
-          <w:szCs w:val="24"/>
-        </w:rPr>
-        <w:t xml:space="preserve">What states </w:t>
-      </w:r>
-      <w:r>
-        <w:rPr>
-          <w:rFonts w:ascii="Arial" w:hAnsi="Arial" w:cs="Arial"/>
-          <w:sz w:val="24"/>
-          <w:szCs w:val="24"/>
-        </w:rPr>
-        <w:t>should</w:t>
-      </w:r>
-      <w:r>
-        <w:rPr>
-          <w:rFonts w:ascii="Arial" w:hAnsi="Arial" w:cs="Arial"/>
-          <w:sz w:val="24"/>
-          <w:szCs w:val="24"/>
-        </w:rPr>
-        <w:t xml:space="preserve"> initially be covered?</w:t>
-      </w:r>
-    </w:p>
-    <w:p>
-      <w:pPr>
-        <w:spacing w:line="276" w:lineRule="auto"/>
-        <w:rPr>
-          <w:rFonts w:ascii="Arial" w:hAnsi="Arial" w:cs="Arial"/>
-          <w:sz w:val="24"/>
-          <w:szCs w:val="24"/>
-        </w:rPr>
-      </w:pPr>
-    </w:p>
-    <w:p>
-      <w:pPr>
-        <w:spacing w:line="276" w:lineRule="auto"/>
-        <w:rPr>
-          <w:rFonts w:ascii="Arial" w:hAnsi="Arial" w:cs="Arial"/>
-          <w:sz w:val="24"/>
-          <w:szCs w:val="24"/>
-        </w:rPr>
-      </w:pPr>
-      <w:r>
-        <w:rPr>
-          <w:rFonts w:ascii="Arial" w:hAnsi="Arial" w:cs="Arial"/>
-          <w:sz w:val="24"/>
-          <w:szCs w:val="24"/>
-        </w:rPr>
-        <w:t xml:space="preserve">What does Value and CV mean? </w:t>
-      </w:r>
-    </w:p>
-    <w:p>
-      <w:pPr>
-        <w:spacing w:line="276" w:lineRule="auto"/>
-        <w:rPr>
-          <w:rFonts w:ascii="Arial" w:hAnsi="Arial" w:cs="Arial"/>
-          <w:sz w:val="24"/>
-          <w:szCs w:val="24"/>
-        </w:rPr>
-      </w:pPr>
-      <w:r>
-        <w:rPr>
-          <w:rFonts w:ascii="Arial" w:hAnsi="Arial" w:cs="Arial"/>
-          <w:sz w:val="24"/>
-          <w:szCs w:val="24"/>
-        </w:rPr>
-        <w:t>Units? Multiplier?</w:t>
-      </w:r>
-    </w:p>
-    <w:p>
-      <w:pPr>
-        <w:spacing w:line="276" w:lineRule="auto"/>
-        <w:rPr>
-          <w:rFonts w:ascii="Arial" w:hAnsi="Arial" w:cs="Arial"/>
-          <w:sz w:val="24"/>
-          <w:szCs w:val="24"/>
-        </w:rPr>
-      </w:pPr>
-    </w:p>
-    <w:p>
-      <w:pPr>
-        <w:spacing w:line="276" w:lineRule="auto"/>
-        <w:rPr>
-          <w:rFonts w:ascii="Arial" w:hAnsi="Arial" w:cs="Arial"/>
-          <w:sz w:val="24"/>
-          <w:szCs w:val="24"/>
-        </w:rPr>
-      </w:pPr>
-      <w:r>
-        <w:rPr>
-          <w:rFonts w:ascii="Arial" w:hAnsi="Arial" w:cs="Arial"/>
-          <w:sz w:val="24"/>
-          <w:szCs w:val="24"/>
-        </w:rPr>
-        <w:t>Is there certain information/stats that would be especially helpful for farmers?</w:t>
-      </w:r>
-    </w:p>
-    <w:p>
-      <w:pPr>
-        <w:spacing w:line="276" w:lineRule="auto"/>
-        <w:rPr>
-          <w:rFonts w:ascii="Arial" w:hAnsi="Arial" w:cs="Arial"/>
-          <w:sz w:val="24"/>
-          <w:szCs w:val="24"/>
-        </w:rPr>
-      </w:pPr>
-    </w:p>
-    <w:p>
-      <w:pPr>
-        <w:spacing w:line="276" w:lineRule="auto"/>
-        <w:rPr>
-          <w:rFonts w:ascii="Arial" w:hAnsi="Arial" w:cs="Arial"/>
-          <w:sz w:val="24"/>
-          <w:szCs w:val="24"/>
-        </w:rPr>
-      </w:pPr>
-    </w:p>
-    <w:p>
-      <w:pPr>
-        <w:spacing w:line="276" w:lineRule="auto"/>
-        <w:rPr>
-          <w:rFonts w:ascii="Arial" w:hAnsi="Arial" w:cs="Arial"/>
-          <w:sz w:val="22"/>
-          <w:szCs w:val="22"/>
-        </w:rPr>
-      </w:pPr>
-    </w:p>
-    <w:p>
-      <w:pPr>
-        <w:spacing w:line="276" w:lineRule="auto"/>
+      <w:r>
         <w:rPr>
           <w:rFonts w:ascii="Arial" w:hAnsi="Arial" w:cs="Arial"/>
           <w:b/>
@@ -335,7 +903,8 @@
           <w:szCs w:val="24"/>
           <w:u w:val="single"/>
         </w:rPr>
-      </w:pPr>
+        <w:t xml:space="preserve">Possible Project </w:t>
+      </w:r>
       <w:r>
         <w:rPr>
           <w:rFonts w:ascii="Arial" w:hAnsi="Arial" w:cs="Arial"/>
@@ -345,9 +914,12 @@
           <w:szCs w:val="24"/>
           <w:u w:val="single"/>
         </w:rPr>
-        <w:t xml:space="preserve">Possible Project </w:t>
-      </w:r>
-      <w:r>
+        <w:t>Steps:</w:t>
+      </w:r>
+    </w:p>
+    <w:p>
+      <w:pPr>
+        <w:spacing w:line="276" w:lineRule="auto"/>
         <w:rPr>
           <w:rFonts w:ascii="Arial" w:hAnsi="Arial" w:cs="Arial"/>
           <w:b/>
@@ -356,20 +928,6 @@
           <w:szCs w:val="24"/>
           <w:u w:val="single"/>
         </w:rPr>
-        <w:t>Steps:</w:t>
-      </w:r>
-    </w:p>
-    <w:p>
-      <w:pPr>
-        <w:spacing w:line="276" w:lineRule="auto"/>
-        <w:rPr>
-          <w:rFonts w:ascii="Arial" w:hAnsi="Arial" w:cs="Arial"/>
-          <w:b/>
-          <w:bCs/>
-          <w:sz w:val="24"/>
-          <w:szCs w:val="24"/>
-          <w:u w:val="single"/>
-        </w:rPr>
       </w:pPr>
     </w:p>
     <w:p>
@@ -392,15 +950,208 @@
     </w:p>
     <w:p>
       <w:pPr>
-        <w:rPr>
-          <w:rFonts w:ascii="Arial" w:hAnsi="Arial" w:cs="Arial"/>
-          <w:sz w:val="22"/>
-          <w:szCs w:val="22"/>
-          <w:u w:val="single"/>
-        </w:rPr>
-      </w:pPr>
-    </w:p>
-    <w:p/>
+        <w:spacing w:line="276" w:lineRule="auto"/>
+        <w:rPr>
+          <w:rFonts w:ascii="Arial" w:hAnsi="Arial" w:cs="Arial"/>
+          <w:sz w:val="24"/>
+          <w:szCs w:val="24"/>
+        </w:rPr>
+      </w:pPr>
+    </w:p>
+    <w:p>
+      <w:pPr>
+        <w:spacing w:line="276" w:lineRule="auto"/>
+        <w:rPr>
+          <w:rFonts w:ascii="Arial" w:hAnsi="Arial" w:cs="Arial"/>
+          <w:sz w:val="24"/>
+          <w:szCs w:val="24"/>
+        </w:rPr>
+      </w:pPr>
+    </w:p>
+    <w:p>
+      <w:pPr>
+        <w:rPr>
+          <w:rFonts w:ascii="Arial" w:hAnsi="Arial" w:cs="Arial"/>
+          <w:sz w:val="24"/>
+          <w:szCs w:val="24"/>
+        </w:rPr>
+      </w:pPr>
+      <w:r>
+        <w:rPr>
+          <w:rFonts w:ascii="Arial" w:hAnsi="Arial" w:cs="Arial"/>
+          <w:sz w:val="24"/>
+          <w:szCs w:val="24"/>
+          <w:vertAlign w:val="superscript"/>
+        </w:rPr>
+        <w:t>1</w:t>
+      </w:r>
+      <w:r>
+        <w:rPr>
+          <w:rFonts w:ascii="Arial" w:hAnsi="Arial" w:cs="Arial"/>
+          <w:sz w:val="24"/>
+          <w:szCs w:val="24"/>
+        </w:rPr>
+        <w:t>Check if there is data for each county, it might not be inclusive enough to do entire state counties</w:t>
+      </w:r>
+    </w:p>
+    <w:p>
+      <w:pPr>
+        <w:rPr>
+          <w:rFonts w:ascii="Arial" w:hAnsi="Arial" w:cs="Arial"/>
+          <w:sz w:val="24"/>
+          <w:szCs w:val="24"/>
+        </w:rPr>
+      </w:pPr>
+      <w:r>
+        <w:rPr>
+          <w:rFonts w:ascii="Arial" w:hAnsi="Arial" w:cs="Arial"/>
+          <w:sz w:val="24"/>
+          <w:szCs w:val="24"/>
+          <w:vertAlign w:val="superscript"/>
+        </w:rPr>
+        <w:t>2</w:t>
+      </w:r>
+      <w:r>
+        <w:rPr>
+          <w:rFonts w:ascii="Arial" w:hAnsi="Arial" w:cs="Arial"/>
+          <w:sz w:val="24"/>
+          <w:szCs w:val="24"/>
+        </w:rPr>
+        <w:t>U</w:t>
+      </w:r>
+      <w:r>
+        <w:rPr>
+          <w:rFonts w:ascii="Arial" w:hAnsi="Arial" w:cs="Arial"/>
+          <w:sz w:val="24"/>
+          <w:szCs w:val="24"/>
+        </w:rPr>
+        <w:t>tilize t</w:t>
+      </w:r>
+      <w:proofErr w:type="spellStart"/>
+      <w:r>
+        <w:rPr>
+          <w:rFonts w:ascii="Arial" w:hAnsi="Arial" w:cs="Arial"/>
+          <w:sz w:val="24"/>
+          <w:szCs w:val="24"/>
+        </w:rPr>
+        <w:t xml:space="preserve">ools </w:t>
+      </w:r>
+      <w:proofErr w:type="spellEnd"/>
+      <w:r>
+        <w:rPr>
+          <w:rFonts w:ascii="Arial" w:hAnsi="Arial" w:cs="Arial"/>
+          <w:sz w:val="24"/>
+          <w:szCs w:val="24"/>
+        </w:rPr>
+        <w:t>to use in</w:t>
+      </w:r>
+      <w:r>
+        <w:rPr>
+          <w:rFonts w:ascii="Arial" w:hAnsi="Arial" w:cs="Arial"/>
+          <w:sz w:val="24"/>
+          <w:szCs w:val="24"/>
+        </w:rPr>
+        <w:t xml:space="preserve"> our r</w:t>
+      </w:r>
+      <w:proofErr w:type="spellStart"/>
+      <w:r>
+        <w:rPr>
+          <w:rFonts w:ascii="Arial" w:hAnsi="Arial" w:cs="Arial"/>
+          <w:sz w:val="24"/>
+          <w:szCs w:val="24"/>
+        </w:rPr>
+        <w:t>shiny</w:t>
+      </w:r>
+      <w:proofErr w:type="spellEnd"/>
+      <w:r>
+        <w:rPr>
+          <w:rFonts w:ascii="Arial" w:hAnsi="Arial" w:cs="Arial"/>
+          <w:sz w:val="24"/>
+          <w:szCs w:val="24"/>
+        </w:rPr>
+        <w:t xml:space="preserve"> project because they have lots of good features we could apply to our data</w:t>
+      </w:r>
+    </w:p>
+    <w:p>
+      <w:pPr>
+        <w:rPr>
+          <w:rFonts w:ascii="Arial" w:hAnsi="Arial" w:cs="Arial"/>
+          <w:sz w:val="24"/>
+          <w:szCs w:val="24"/>
+        </w:rPr>
+      </w:pPr>
+      <w:r>
+        <w:rPr>
+          <w:rFonts w:ascii="Arial" w:hAnsi="Arial" w:cs="Arial"/>
+          <w:sz w:val="24"/>
+          <w:szCs w:val="24"/>
+          <w:vertAlign w:val="superscript"/>
+        </w:rPr>
+        <w:t>3</w:t>
+      </w:r>
+      <w:r>
+        <w:rPr>
+          <w:rFonts w:ascii="Arial" w:hAnsi="Arial" w:cs="Arial"/>
+          <w:sz w:val="24"/>
+          <w:szCs w:val="24"/>
+        </w:rPr>
+        <w:t>Line graph vs side-by-side graphs</w:t>
+      </w:r>
+    </w:p>
+    <w:p>
+      <w:pPr>
+        <w:rPr>
+          <w:rFonts w:ascii="Arial" w:hAnsi="Arial" w:cs="Arial"/>
+          <w:sz w:val="24"/>
+          <w:szCs w:val="24"/>
+        </w:rPr>
+      </w:pPr>
+      <w:r>
+        <w:rPr>
+          <w:rFonts w:ascii="Arial" w:hAnsi="Arial" w:cs="Arial"/>
+          <w:sz w:val="24"/>
+          <w:szCs w:val="24"/>
+          <w:vertAlign w:val="superscript"/>
+        </w:rPr>
+        <w:t>4</w:t>
+      </w:r>
+      <w:r>
+        <w:rPr>
+          <w:rFonts w:ascii="Arial" w:hAnsi="Arial" w:cs="Arial"/>
+          <w:sz w:val="24"/>
+          <w:szCs w:val="24"/>
+        </w:rPr>
+        <w:t>Utilize knowledge about how relational databases work, this could reduce county, state, watershed, etc. because indexing can be used where there is more than one observation of a type</w:t>
+      </w:r>
+    </w:p>
+    <w:p>
+      <w:pPr>
+        <w:rPr>
+          <w:rFonts w:ascii="Arial" w:hAnsi="Arial" w:cs="Arial"/>
+          <w:sz w:val="24"/>
+          <w:szCs w:val="24"/>
+        </w:rPr>
+      </w:pPr>
+      <w:r>
+        <w:rPr>
+          <w:rFonts w:ascii="Arial" w:hAnsi="Arial" w:cs="Arial"/>
+          <w:sz w:val="24"/>
+          <w:szCs w:val="24"/>
+          <w:vertAlign w:val="superscript"/>
+        </w:rPr>
+        <w:t>5</w:t>
+      </w:r>
+    </w:p>
+    <w:p>
+      <w:pPr>
+        <w:rPr>
+          <w:rFonts w:ascii="Arial" w:hAnsi="Arial" w:cs="Arial"/>
+          <w:sz w:val="24"/>
+          <w:szCs w:val="24"/>
+          <w:vertAlign w:val="superscript"/>
+        </w:rPr>
+      </w:pPr>
+    </w:p>
     <w:sectPr>
       <w:pgSz w:w="12240" w:h="15840"/>
       <w:pgMar w:top="1440" w:right="1440" w:bottom="1440" w:left="1440" w:header="720" w:footer="720" w:gutter="0"/>
@@ -409,6 +1160,44 @@
     </w:sectPr>
   </w:body>
 </w:document>
+</file>
+
+<file path=word/endnotes.xml><?xml version="1.0" encoding="utf-8"?>
+<w:endnotes xmlns:wpc="http://schemas.microsoft.com/office/word/2010/wordprocessingCanvas" xmlns:cx="http://schemas.microsoft.com/office/drawing/2014/chartex" xmlns:cx1="http://schemas.microsoft.com/office/drawing/2015/9/8/chartex" xmlns:cx2="http://schemas.microsoft.com/office/drawing/2015/10/21/chartex" xmlns:cx3="http://schemas.microsoft.com/office/drawing/2016/5/9/chartex" xmlns:cx4="http://schemas.microsoft.com/office/drawing/2016/5/10/chartex" xmlns:cx5="http://schemas.microsoft.com/office/drawing/2016/5/11/chartex" xmlns:cx6="http://schemas.microsoft.com/office/drawing/2016/5/12/chartex" xmlns:cx7="http://schemas.microsoft.com/office/drawing/2016/5/13/chartex" xmlns:cx8="http://schemas.microsoft.com/office/drawing/2016/5/14/chartex" xmlns:mc="http://schemas.openxmlformats.org/markup-compatibility/2006" xmlns:aink="http://schemas.microsoft.com/office/drawing/2016/ink" xmlns:am3d="http://schemas.microsoft.com/office/drawing/2017/model3d" xmlns:o="urn:schemas-microsoft-com:office:office" xmlns:oel="http://schemas.microsoft.com/office/2019/extlst" xmlns:r="http://schemas.openxmlformats.org/officeDocument/2006/relationships" xmlns:m="http://schemas.openxmlformats.org/officeDocument/2006/math" xmlns:v="urn:schemas-microsoft-com:vml" xmlns:wp14="http://schemas.microsoft.com/office/word/2010/wordprocessingDrawing" xmlns:wp="http://schemas.openxmlformats.org/drawingml/2006/wordprocessingDrawing" xmlns:w10="urn:schemas-microsoft-com:office:word" xmlns:w="http://schemas.openxmlformats.org/wordprocessingml/2006/main" xmlns:w14="http://schemas.microsoft.com/office/word/2010/wordml" xmlns:w15="http://schemas.microsoft.com/office/word/2012/wordml" xmlns:w16cex="http://schemas.microsoft.com/office/word/2018/wordml/cex" xmlns:w16cid="http://schemas.microsoft.com/office/word/2016/wordml/cid" xmlns:w16="http://schemas.microsoft.com/office/word/2018/wordml" xmlns:w16du="http://schemas.microsoft.com/office/word/2023/wordml/word16du" xmlns:w16sdtdh="http://schemas.microsoft.com/office/word/2020/wordml/sdtdatahash" xmlns:w16se="http://schemas.microsoft.com/office/word/2015/wordml/symex" xmlns:wpg="http://schemas.microsoft.com/office/word/2010/wordprocessingGroup" xmlns:wpi="http://schemas.microsoft.com/office/word/2010/wordprocessingInk" xmlns:wne="http://schemas.microsoft.com/office/word/2006/wordml" xmlns:wps="http://schemas.microsoft.com/office/word/2010/wordprocessingShape" mc:Ignorable="w14 w15 w16se w16cid w16 w16cex w16sdtdh w16du wp14">
+  <w:endnote w:type="separator" w:id="-1">
+    <w:p>
+      <w:r>
+        <w:separator/>
+      </w:r>
+    </w:p>
+  </w:endnote>
+  <w:endnote w:type="continuationSeparator" w:id="0">
+    <w:p>
+      <w:r>
+        <w:continuationSeparator/>
+      </w:r>
+    </w:p>
+  </w:endnote>
+</w:endnotes>
+</file>
+
+<file path=word/footnotes.xml><?xml version="1.0" encoding="utf-8"?>
+<w:footnotes xmlns:wpc="http://schemas.microsoft.com/office/word/2010/wordprocessingCanvas" xmlns:cx="http://schemas.microsoft.com/office/drawing/2014/chartex" xmlns:cx1="http://schemas.microsoft.com/office/drawing/2015/9/8/chartex" xmlns:cx2="http://schemas.microsoft.com/office/drawing/2015/10/21/chartex" xmlns:cx3="http://schemas.microsoft.com/office/drawing/2016/5/9/chartex" xmlns:cx4="http://schemas.microsoft.com/office/drawing/2016/5/10/chartex" xmlns:cx5="http://schemas.microsoft.com/office/drawing/2016/5/11/chartex" xmlns:cx6="http://schemas.microsoft.com/office/drawing/2016/5/12/chartex" xmlns:cx7="http://schemas.microsoft.com/office/drawing/2016/5/13/chartex" xmlns:cx8="http://schemas.microsoft.com/office/drawing/2016/5/14/chartex" xmlns:mc="http://schemas.openxmlformats.org/markup-compatibility/2006" xmlns:aink="http://schemas.microsoft.com/office/drawing/2016/ink" xmlns:am3d="http://schemas.microsoft.com/office/drawing/2017/model3d" xmlns:o="urn:schemas-microsoft-com:office:office" xmlns:oel="http://schemas.microsoft.com/office/2019/extlst" xmlns:r="http://schemas.openxmlformats.org/officeDocument/2006/relationships" xmlns:m="http://schemas.openxmlformats.org/officeDocument/2006/math" xmlns:v="urn:schemas-microsoft-com:vml" xmlns:wp14="http://schemas.microsoft.com/office/word/2010/wordprocessingDrawing" xmlns:wp="http://schemas.openxmlformats.org/drawingml/2006/wordprocessingDrawing" xmlns:w10="urn:schemas-microsoft-com:office:word" xmlns:w="http://schemas.openxmlformats.org/wordprocessingml/2006/main" xmlns:w14="http://schemas.microsoft.com/office/word/2010/wordml" xmlns:w15="http://schemas.microsoft.com/office/word/2012/wordml" xmlns:w16cex="http://schemas.microsoft.com/office/word/2018/wordml/cex" xmlns:w16cid="http://schemas.microsoft.com/office/word/2016/wordml/cid" xmlns:w16="http://schemas.microsoft.com/office/word/2018/wordml" xmlns:w16du="http://schemas.microsoft.com/office/word/2023/wordml/word16du" xmlns:w16sdtdh="http://schemas.microsoft.com/office/word/2020/wordml/sdtdatahash" xmlns:w16se="http://schemas.microsoft.com/office/word/2015/wordml/symex" xmlns:wpg="http://schemas.microsoft.com/office/word/2010/wordprocessingGroup" xmlns:wpi="http://schemas.microsoft.com/office/word/2010/wordprocessingInk" xmlns:wne="http://schemas.microsoft.com/office/word/2006/wordml" xmlns:wps="http://schemas.microsoft.com/office/word/2010/wordprocessingShape" mc:Ignorable="w14 w15 w16se w16cid w16 w16cex w16sdtdh w16du wp14">
+  <w:footnote w:type="separator" w:id="-1">
+    <w:p>
+      <w:r>
+        <w:separator/>
+      </w:r>
+    </w:p>
+  </w:footnote>
+  <w:footnote w:type="continuationSeparator" w:id="0">
+    <w:p>
+      <w:r>
+        <w:continuationSeparator/>
+      </w:r>
+    </w:p>
+  </w:footnote>
+</w:footnotes>
 </file>
 
 <file path=word/styles.xml><?xml version="1.0" encoding="utf-8"?>
@@ -1391,6 +2180,62 @@
       <w:spacing w:val="5"/>
     </w:rPr>
   </w:style>
+  <w:style w:type="paragraph" w:styleId="Header">
+    <w:name w:val="header"/>
+    <w:basedOn w:val="Normal"/>
+    <w:link w:val="HeaderChar"/>
+    <w:uiPriority w:val="99"/>
+    <w:unhideWhenUsed/>
+    <w:rsid w:val="00453B51"/>
+    <w:pPr>
+      <w:tabs>
+        <w:tab w:val="center" w:pos="4680"/>
+        <w:tab w:val="right" w:pos="9360"/>
+      </w:tabs>
+    </w:pPr>
+  </w:style>
+  <w:style w:type="character" w:customStyle="1" w:styleId="HeaderChar">
+    <w:name w:val="Header Char"/>
+    <w:basedOn w:val="DefaultParagraphFont"/>
+    <w:link w:val="Header"/>
+    <w:uiPriority w:val="99"/>
+    <w:rsid w:val="00453B51"/>
+    <w:rPr>
+      <w:rFonts w:ascii="Times New Roman" w:eastAsia="Times New Roman" w:hAnsi="Times New Roman" w:cs="Times New Roman"/>
+      <w:kern w:val="0"/>
+      <w:sz w:val="20"/>
+      <w:szCs w:val="20"/>
+      <w14:ligatures w14:val="none"/>
+    </w:rPr>
+  </w:style>
+  <w:style w:type="paragraph" w:styleId="Footer">
+    <w:name w:val="footer"/>
+    <w:basedOn w:val="Normal"/>
+    <w:link w:val="FooterChar"/>
+    <w:uiPriority w:val="99"/>
+    <w:unhideWhenUsed/>
+    <w:rsid w:val="00453B51"/>
+    <w:pPr>
+      <w:tabs>
+        <w:tab w:val="center" w:pos="4680"/>
+        <w:tab w:val="right" w:pos="9360"/>
+      </w:tabs>
+    </w:pPr>
+  </w:style>
+  <w:style w:type="character" w:customStyle="1" w:styleId="FooterChar">
+    <w:name w:val="Footer Char"/>
+    <w:basedOn w:val="DefaultParagraphFont"/>
+    <w:link w:val="Footer"/>
+    <w:uiPriority w:val="99"/>
+    <w:rsid w:val="00453B51"/>
+    <w:rPr>
+      <w:rFonts w:ascii="Times New Roman" w:eastAsia="Times New Roman" w:hAnsi="Times New Roman" w:cs="Times New Roman"/>
+      <w:kern w:val="0"/>
+      <w:sz w:val="20"/>
+      <w:szCs w:val="20"/>
+      <w14:ligatures w14:val="none"/>
+    </w:rPr>
+  </w:style>
 </w:styles>
 </file>
 

</xml_diff>

<commit_message>
Upload Meeting Notes from 9/9/2024
</commit_message>
<xml_diff>
--- a/NASS_Meeting_Notes:Questions.docx
+++ b/NASS_Meeting_Notes:Questions.docx
@@ -16,8 +16,6 @@
           <w:rFonts w:ascii="Arial" w:hAnsi="Arial" w:cs="Arial"/>
           <w:b/>
           <w:bCs/>
-          <w:sz w:val="24"/>
-          <w:szCs w:val="24"/>
         </w:rPr>
       </w:pPr>
       <w:r>
@@ -25,8 +23,6 @@
           <w:rFonts w:ascii="Arial" w:hAnsi="Arial" w:cs="Arial"/>
           <w:b/>
           <w:bCs/>
-          <w:sz w:val="24"/>
-          <w:szCs w:val="24"/>
         </w:rPr>
         <w:tab/>
       </w:r>
@@ -45,18 +41,26 @@
           <w:rFonts w:ascii="Arial" w:hAnsi="Arial" w:cs="Arial"/>
           <w:b/>
           <w:bCs/>
-          <w:sz w:val="24"/>
-          <w:szCs w:val="24"/>
         </w:rPr>
         <w:tab/>
       </w:r>
       <w:r>
         <w:rPr>
           <w:rFonts w:ascii="Arial" w:hAnsi="Arial" w:cs="Arial"/>
-          <w:sz w:val="24"/>
-          <w:szCs w:val="24"/>
-        </w:rPr>
-        <w:t>9/4/2024</w:t>
+        </w:rPr>
+        <w:t>9/</w:t>
+      </w:r>
+      <w:r>
+        <w:rPr>
+          <w:rFonts w:ascii="Arial" w:hAnsi="Arial" w:cs="Arial"/>
+        </w:rPr>
+        <w:t>9</w:t>
+      </w:r>
+      <w:r>
+        <w:rPr>
+          <w:rFonts w:ascii="Arial" w:hAnsi="Arial" w:cs="Arial"/>
+        </w:rPr>
+        <w:t>/2024</w:t>
       </w:r>
     </w:p>
     <w:p>
@@ -66,8 +70,7 @@
           <w:rFonts w:ascii="Arial" w:hAnsi="Arial" w:cs="Arial"/>
           <w:b/>
           <w:bCs/>
-          <w:sz w:val="24"/>
-          <w:szCs w:val="24"/>
+          <w:u w:val="single"/>
         </w:rPr>
       </w:pPr>
     </w:p>
@@ -78,8 +81,6 @@
           <w:rFonts w:ascii="Arial" w:hAnsi="Arial" w:cs="Arial"/>
           <w:b/>
           <w:bCs/>
-          <w:sz w:val="24"/>
-          <w:szCs w:val="24"/>
           <w:u w:val="single"/>
         </w:rPr>
       </w:pPr>
@@ -88,592 +89,147 @@
           <w:rFonts w:ascii="Arial" w:hAnsi="Arial" w:cs="Arial"/>
           <w:b/>
           <w:bCs/>
-          <w:sz w:val="24"/>
-          <w:szCs w:val="24"/>
           <w:u w:val="single"/>
         </w:rPr>
-        <w:t>General Summary Overall Tasks:</w:t>
-      </w:r>
-    </w:p>
-    <w:p>
-      <w:pPr>
-        <w:spacing w:line="276" w:lineRule="auto"/>
-        <w:rPr>
-          <w:rFonts w:ascii="Arial" w:hAnsi="Arial" w:cs="Arial"/>
-          <w:sz w:val="24"/>
-          <w:szCs w:val="24"/>
-        </w:rPr>
-      </w:pPr>
-      <w:r>
-        <w:rPr>
-          <w:rFonts w:ascii="Arial" w:hAnsi="Arial" w:cs="Arial"/>
-          <w:sz w:val="24"/>
-          <w:szCs w:val="24"/>
-        </w:rPr>
-        <w:t xml:space="preserve">Work with data from </w:t>
-      </w:r>
-      <w:proofErr w:type="spellStart"/>
-      <w:r>
-        <w:rPr>
-          <w:rFonts w:ascii="Arial" w:hAnsi="Arial" w:cs="Arial"/>
-          <w:sz w:val="24"/>
-          <w:szCs w:val="24"/>
-        </w:rPr>
-        <w:t>QuickStats</w:t>
-      </w:r>
-      <w:proofErr w:type="spellEnd"/>
-    </w:p>
-    <w:p>
-      <w:pPr>
-        <w:spacing w:line="276" w:lineRule="auto"/>
-        <w:rPr>
-          <w:rFonts w:ascii="Arial" w:hAnsi="Arial" w:cs="Arial"/>
-          <w:sz w:val="24"/>
-          <w:szCs w:val="24"/>
-          <w:vertAlign w:val="superscript"/>
-        </w:rPr>
-      </w:pPr>
-      <w:r>
-        <w:rPr>
-          <w:rFonts w:ascii="Arial" w:hAnsi="Arial" w:cs="Arial"/>
-          <w:sz w:val="24"/>
-          <w:szCs w:val="24"/>
-        </w:rPr>
-        <w:t>Comparing either county to county or state to state</w:t>
-      </w:r>
-      <w:r>
-        <w:rPr>
-          <w:rFonts w:ascii="Arial" w:hAnsi="Arial" w:cs="Arial"/>
-          <w:sz w:val="24"/>
-          <w:szCs w:val="24"/>
-          <w:vertAlign w:val="superscript"/>
-        </w:rPr>
-        <w:t>1</w:t>
-      </w:r>
-    </w:p>
-    <w:p>
-      <w:pPr>
-        <w:spacing w:line="276" w:lineRule="auto"/>
-        <w:rPr>
-          <w:rFonts w:ascii="Arial" w:hAnsi="Arial" w:cs="Arial"/>
-          <w:sz w:val="24"/>
-          <w:szCs w:val="24"/>
-        </w:rPr>
-      </w:pPr>
-      <w:r>
-        <w:rPr>
-          <w:rFonts w:ascii="Arial" w:hAnsi="Arial" w:cs="Arial"/>
-          <w:sz w:val="24"/>
-          <w:szCs w:val="24"/>
-        </w:rPr>
-        <w:t>Skeleton from USFS and Covid Between the coasts as a guideline</w:t>
-      </w:r>
-      <w:r>
-        <w:rPr>
-          <w:rFonts w:ascii="Arial" w:hAnsi="Arial" w:cs="Arial"/>
-          <w:sz w:val="24"/>
-          <w:szCs w:val="24"/>
-          <w:vertAlign w:val="superscript"/>
-        </w:rPr>
-        <w:t>2</w:t>
-      </w:r>
-    </w:p>
-    <w:p>
-      <w:pPr>
-        <w:spacing w:line="276" w:lineRule="auto"/>
-        <w:rPr>
-          <w:rFonts w:ascii="Arial" w:hAnsi="Arial" w:cs="Arial"/>
-          <w:sz w:val="24"/>
-          <w:szCs w:val="24"/>
-          <w:vertAlign w:val="superscript"/>
-        </w:rPr>
-      </w:pPr>
-      <w:r>
-        <w:rPr>
-          <w:rFonts w:ascii="Arial" w:hAnsi="Arial" w:cs="Arial"/>
-          <w:sz w:val="24"/>
-          <w:szCs w:val="24"/>
-        </w:rPr>
-        <w:t>Look at comparisons between counties/states</w:t>
-      </w:r>
-      <w:r>
-        <w:rPr>
-          <w:rFonts w:ascii="Arial" w:hAnsi="Arial" w:cs="Arial"/>
-          <w:sz w:val="24"/>
-          <w:szCs w:val="24"/>
-          <w:vertAlign w:val="superscript"/>
-        </w:rPr>
-        <w:t>3</w:t>
-      </w:r>
-    </w:p>
-    <w:p>
-      <w:pPr>
-        <w:spacing w:line="276" w:lineRule="auto"/>
-        <w:rPr>
-          <w:rFonts w:ascii="Arial" w:hAnsi="Arial" w:cs="Arial"/>
-          <w:sz w:val="24"/>
-          <w:szCs w:val="24"/>
-          <w:vertAlign w:val="superscript"/>
-        </w:rPr>
-      </w:pPr>
-      <w:r>
-        <w:rPr>
-          <w:rFonts w:ascii="Arial" w:hAnsi="Arial" w:cs="Arial"/>
-          <w:sz w:val="24"/>
-          <w:szCs w:val="24"/>
-        </w:rPr>
-        <w:t>Look at the timeline of a singular county/state</w:t>
-      </w:r>
-      <w:r>
-        <w:rPr>
-          <w:rFonts w:ascii="Arial" w:hAnsi="Arial" w:cs="Arial"/>
-          <w:sz w:val="24"/>
-          <w:szCs w:val="24"/>
-          <w:vertAlign w:val="superscript"/>
-        </w:rPr>
-        <w:t>3</w:t>
-      </w:r>
-    </w:p>
-    <w:p>
-      <w:pPr>
-        <w:spacing w:line="276" w:lineRule="auto"/>
-        <w:rPr>
-          <w:rFonts w:ascii="Arial" w:hAnsi="Arial" w:cs="Arial"/>
-          <w:sz w:val="24"/>
-          <w:szCs w:val="24"/>
-        </w:rPr>
-      </w:pPr>
-      <w:r>
-        <w:rPr>
-          <w:rFonts w:ascii="Arial" w:hAnsi="Arial" w:cs="Arial"/>
-          <w:sz w:val="24"/>
-          <w:szCs w:val="24"/>
-        </w:rPr>
-        <w:t>Determine states for project – pipeline using SQL (and relational databases) could reduce storage difficulties</w:t>
-      </w:r>
-      <w:r>
-        <w:rPr>
-          <w:rFonts w:ascii="Arial" w:hAnsi="Arial" w:cs="Arial"/>
-          <w:sz w:val="24"/>
-          <w:szCs w:val="24"/>
-          <w:vertAlign w:val="superscript"/>
-        </w:rPr>
-        <w:t>4</w:t>
-      </w:r>
-    </w:p>
-    <w:p>
-      <w:pPr>
-        <w:spacing w:line="276" w:lineRule="auto"/>
-        <w:rPr>
-          <w:rFonts w:ascii="Arial" w:hAnsi="Arial" w:cs="Arial"/>
-          <w:sz w:val="24"/>
-          <w:szCs w:val="24"/>
-        </w:rPr>
-      </w:pPr>
-      <w:r>
-        <w:rPr>
-          <w:rFonts w:ascii="Arial" w:hAnsi="Arial" w:cs="Arial"/>
-          <w:sz w:val="24"/>
-          <w:szCs w:val="24"/>
-        </w:rPr>
-        <w:t>What does NASS want to know?</w:t>
-      </w:r>
-    </w:p>
-    <w:p>
-      <w:pPr>
-        <w:spacing w:line="276" w:lineRule="auto"/>
-        <w:rPr>
-          <w:rFonts w:ascii="Arial" w:hAnsi="Arial" w:cs="Arial"/>
-          <w:sz w:val="24"/>
-          <w:szCs w:val="24"/>
-        </w:rPr>
-      </w:pPr>
-      <w:r>
-        <w:rPr>
-          <w:rFonts w:ascii="Arial" w:hAnsi="Arial" w:cs="Arial"/>
-          <w:sz w:val="24"/>
-          <w:szCs w:val="24"/>
-        </w:rPr>
-        <w:t>What can we hope farmers will learn from our output?</w:t>
-      </w:r>
-    </w:p>
-    <w:p>
-      <w:pPr>
-        <w:spacing w:line="276" w:lineRule="auto"/>
-        <w:rPr>
-          <w:rFonts w:ascii="Arial" w:hAnsi="Arial" w:cs="Arial"/>
-          <w:sz w:val="24"/>
-          <w:szCs w:val="24"/>
-        </w:rPr>
-      </w:pPr>
-    </w:p>
-    <w:p>
-      <w:pPr>
-        <w:spacing w:line="276" w:lineRule="auto"/>
-        <w:rPr>
-          <w:rFonts w:ascii="Arial" w:hAnsi="Arial" w:cs="Arial"/>
-          <w:sz w:val="24"/>
-          <w:szCs w:val="24"/>
-        </w:rPr>
-      </w:pPr>
-      <w:r>
-        <w:rPr>
-          <w:rFonts w:ascii="Arial" w:hAnsi="Arial" w:cs="Arial"/>
-          <w:sz w:val="24"/>
-          <w:szCs w:val="24"/>
-        </w:rPr>
-        <w:t>Allowing farmer to track statistics throughout growing season?</w:t>
-      </w:r>
-    </w:p>
-    <w:p>
-      <w:pPr>
-        <w:spacing w:line="276" w:lineRule="auto"/>
-        <w:rPr>
-          <w:rFonts w:ascii="Arial" w:hAnsi="Arial" w:cs="Arial"/>
-          <w:sz w:val="24"/>
-          <w:szCs w:val="24"/>
-        </w:rPr>
-      </w:pPr>
-      <w:r>
-        <w:rPr>
-          <w:rFonts w:ascii="Arial" w:hAnsi="Arial" w:cs="Arial"/>
-          <w:sz w:val="24"/>
-          <w:szCs w:val="24"/>
-        </w:rPr>
-        <w:t>Choose few things to look at initially – geared to our interest?</w:t>
-      </w:r>
-    </w:p>
-    <w:p>
-      <w:pPr>
-        <w:spacing w:line="276" w:lineRule="auto"/>
-        <w:rPr>
-          <w:rFonts w:ascii="Arial" w:hAnsi="Arial" w:cs="Arial"/>
-          <w:sz w:val="24"/>
-          <w:szCs w:val="24"/>
-        </w:rPr>
-      </w:pPr>
-    </w:p>
-    <w:p>
-      <w:pPr>
-        <w:spacing w:line="276" w:lineRule="auto"/>
-        <w:rPr>
-          <w:rFonts w:ascii="Arial" w:hAnsi="Arial" w:cs="Arial"/>
-          <w:sz w:val="24"/>
-          <w:szCs w:val="24"/>
-        </w:rPr>
-      </w:pPr>
-      <w:r>
-        <w:rPr>
-          <w:rFonts w:ascii="Arial" w:hAnsi="Arial" w:cs="Arial"/>
-          <w:sz w:val="24"/>
-          <w:szCs w:val="24"/>
-        </w:rPr>
-        <w:t xml:space="preserve">Census data is complete for every </w:t>
-      </w:r>
+        <w:t>Questions for meeting:</w:t>
+      </w:r>
+    </w:p>
+    <w:p>
+      <w:pPr>
+        <w:pStyle w:val="ListParagraph"/>
+        <w:numPr>
+          <w:ilvl w:val="0"/>
+          <w:numId w:val="1"/>
+        </w:numPr>
+        <w:spacing w:line="276" w:lineRule="auto"/>
+        <w:rPr>
+          <w:rFonts w:ascii="Arial" w:hAnsi="Arial" w:cs="Arial"/>
+        </w:rPr>
+      </w:pPr>
+      <w:r>
+        <w:rPr>
+          <w:rFonts w:ascii="Arial" w:hAnsi="Arial" w:cs="Arial"/>
+        </w:rPr>
+        <w:t>What states should initially be covered? – Ohio, Kentucky</w:t>
+      </w:r>
+    </w:p>
+    <w:p>
+      <w:pPr>
+        <w:pStyle w:val="ListParagraph"/>
+        <w:numPr>
+          <w:ilvl w:val="0"/>
+          <w:numId w:val="1"/>
+        </w:numPr>
+        <w:spacing w:line="276" w:lineRule="auto"/>
+        <w:rPr>
+          <w:rFonts w:ascii="Arial" w:hAnsi="Arial" w:cs="Arial"/>
+        </w:rPr>
+      </w:pPr>
+      <w:r>
+        <w:rPr>
+          <w:rFonts w:ascii="Arial" w:hAnsi="Arial" w:cs="Arial"/>
+        </w:rPr>
+        <w:t xml:space="preserve">What does Value and CV mean? </w:t>
+      </w:r>
+    </w:p>
+    <w:p>
+      <w:pPr>
+        <w:pStyle w:val="ListParagraph"/>
+        <w:numPr>
+          <w:ilvl w:val="1"/>
+          <w:numId w:val="1"/>
+        </w:numPr>
+        <w:spacing w:line="276" w:lineRule="auto"/>
+        <w:rPr>
+          <w:rFonts w:ascii="Arial" w:hAnsi="Arial" w:cs="Arial"/>
+        </w:rPr>
+      </w:pPr>
+      <w:r>
+        <w:rPr>
+          <w:rFonts w:ascii="Arial" w:hAnsi="Arial" w:cs="Arial"/>
+        </w:rPr>
+        <w:t>Units? Multiplier?</w:t>
+      </w:r>
+    </w:p>
+    <w:p>
+      <w:pPr>
+        <w:pStyle w:val="ListParagraph"/>
+        <w:numPr>
+          <w:ilvl w:val="0"/>
+          <w:numId w:val="1"/>
+        </w:numPr>
+        <w:spacing w:line="276" w:lineRule="auto"/>
+        <w:rPr>
+          <w:rFonts w:ascii="Arial" w:hAnsi="Arial" w:cs="Arial"/>
+        </w:rPr>
+      </w:pPr>
       <w:proofErr w:type="gramStart"/>
       <w:r>
         <w:rPr>
           <w:rFonts w:ascii="Arial" w:hAnsi="Arial" w:cs="Arial"/>
-          <w:sz w:val="24"/>
-          <w:szCs w:val="24"/>
-        </w:rPr>
-        <w:t>county?</w:t>
+        </w:rPr>
+        <w:t>Is</w:t>
       </w:r>
       <w:proofErr w:type="gramEnd"/>
-    </w:p>
-    <w:p>
-      <w:pPr>
-        <w:spacing w:line="276" w:lineRule="auto"/>
-        <w:rPr>
-          <w:rFonts w:ascii="Arial" w:hAnsi="Arial" w:cs="Arial"/>
-          <w:sz w:val="24"/>
-          <w:szCs w:val="24"/>
-        </w:rPr>
-      </w:pPr>
-      <w:r>
-        <w:rPr>
-          <w:rFonts w:ascii="Arial" w:hAnsi="Arial" w:cs="Arial"/>
-          <w:sz w:val="24"/>
-          <w:szCs w:val="24"/>
-        </w:rPr>
-        <w:t xml:space="preserve">Identical data points each year, but only every 5 years. </w:t>
-      </w:r>
-    </w:p>
-    <w:p>
-      <w:pPr>
-        <w:spacing w:line="276" w:lineRule="auto"/>
-        <w:rPr>
-          <w:rFonts w:ascii="Arial" w:hAnsi="Arial" w:cs="Arial"/>
-          <w:sz w:val="24"/>
-          <w:szCs w:val="24"/>
-        </w:rPr>
-      </w:pPr>
-    </w:p>
-    <w:p>
-      <w:pPr>
-        <w:spacing w:line="276" w:lineRule="auto"/>
-        <w:rPr>
-          <w:rFonts w:ascii="Arial" w:hAnsi="Arial" w:cs="Arial"/>
-          <w:sz w:val="24"/>
-          <w:szCs w:val="24"/>
-        </w:rPr>
-      </w:pPr>
-      <w:r>
-        <w:rPr>
-          <w:rFonts w:ascii="Arial" w:hAnsi="Arial" w:cs="Arial"/>
-          <w:sz w:val="24"/>
-          <w:szCs w:val="24"/>
-        </w:rPr>
-        <w:t>Monthly estimates at state level</w:t>
-      </w:r>
-    </w:p>
-    <w:p>
-      <w:pPr>
-        <w:spacing w:line="276" w:lineRule="auto"/>
-        <w:rPr>
-          <w:rFonts w:ascii="Arial" w:hAnsi="Arial" w:cs="Arial"/>
-          <w:sz w:val="24"/>
-          <w:szCs w:val="24"/>
-        </w:rPr>
-      </w:pPr>
-      <w:r>
-        <w:rPr>
-          <w:rFonts w:ascii="Arial" w:hAnsi="Arial" w:cs="Arial"/>
-          <w:sz w:val="24"/>
-          <w:szCs w:val="24"/>
-        </w:rPr>
-        <w:t>County estimates (not all counties in estimate program)</w:t>
-      </w:r>
-    </w:p>
-    <w:p>
-      <w:pPr>
-        <w:spacing w:line="276" w:lineRule="auto"/>
-        <w:rPr>
-          <w:rFonts w:ascii="Arial" w:hAnsi="Arial" w:cs="Arial"/>
-          <w:sz w:val="24"/>
-          <w:szCs w:val="24"/>
-        </w:rPr>
-      </w:pPr>
-    </w:p>
-    <w:p>
-      <w:pPr>
-        <w:spacing w:line="276" w:lineRule="auto"/>
-        <w:rPr>
-          <w:rFonts w:ascii="Arial" w:hAnsi="Arial" w:cs="Arial"/>
-          <w:sz w:val="24"/>
-          <w:szCs w:val="24"/>
-        </w:rPr>
-      </w:pPr>
-      <w:r>
-        <w:rPr>
-          <w:rFonts w:ascii="Arial" w:hAnsi="Arial" w:cs="Arial"/>
-          <w:sz w:val="24"/>
-          <w:szCs w:val="24"/>
-        </w:rPr>
-        <w:t>Visualization on crop production/economics of farming</w:t>
-      </w:r>
-    </w:p>
-    <w:p>
-      <w:pPr>
-        <w:spacing w:line="276" w:lineRule="auto"/>
-        <w:rPr>
-          <w:rFonts w:ascii="Arial" w:hAnsi="Arial" w:cs="Arial"/>
-          <w:sz w:val="24"/>
-          <w:szCs w:val="24"/>
-        </w:rPr>
-      </w:pPr>
-      <w:r>
-        <w:rPr>
-          <w:rFonts w:ascii="Arial" w:hAnsi="Arial" w:cs="Arial"/>
-          <w:sz w:val="24"/>
-          <w:szCs w:val="24"/>
-        </w:rPr>
-        <w:t>Looking to see:</w:t>
-      </w:r>
-    </w:p>
-    <w:p>
-      <w:pPr>
-        <w:spacing w:line="276" w:lineRule="auto"/>
-        <w:rPr>
-          <w:rFonts w:ascii="Arial" w:hAnsi="Arial" w:cs="Arial"/>
-          <w:sz w:val="24"/>
-          <w:szCs w:val="24"/>
-        </w:rPr>
-      </w:pPr>
-      <w:r>
-        <w:rPr>
-          <w:rFonts w:ascii="Arial" w:hAnsi="Arial" w:cs="Arial"/>
-          <w:sz w:val="24"/>
-          <w:szCs w:val="24"/>
-        </w:rPr>
-        <w:t>Range of possibilities students could produce – Visualize crop progress like projected yield (using past years is extrapolation for future) on a weekly basis? We don’t have that data.</w:t>
-      </w:r>
-    </w:p>
-    <w:p>
-      <w:pPr>
-        <w:spacing w:line="276" w:lineRule="auto"/>
-        <w:rPr>
-          <w:rFonts w:ascii="Arial" w:hAnsi="Arial" w:cs="Arial"/>
-          <w:sz w:val="24"/>
-          <w:szCs w:val="24"/>
-        </w:rPr>
-      </w:pPr>
-    </w:p>
-    <w:p>
-      <w:pPr>
-        <w:spacing w:line="276" w:lineRule="auto"/>
-        <w:rPr>
-          <w:rFonts w:ascii="Arial" w:hAnsi="Arial" w:cs="Arial"/>
-          <w:sz w:val="24"/>
-          <w:szCs w:val="24"/>
-        </w:rPr>
-      </w:pPr>
-      <w:r>
-        <w:rPr>
-          <w:rFonts w:ascii="Arial" w:hAnsi="Arial" w:cs="Arial"/>
-          <w:sz w:val="24"/>
-          <w:szCs w:val="24"/>
-        </w:rPr>
-        <w:t xml:space="preserve">Franklin County: change in agriculture. They noticed sweet beans is becoming more popular in the area as corn popularity decreases. They are doing data analysis on this. Include other crops as well (obvious one) Percent of acres used per crop? </w:t>
-      </w:r>
-    </w:p>
-    <w:p>
-      <w:pPr>
-        <w:spacing w:line="276" w:lineRule="auto"/>
-        <w:rPr>
-          <w:rFonts w:ascii="Arial" w:hAnsi="Arial" w:cs="Arial"/>
-          <w:sz w:val="24"/>
-          <w:szCs w:val="24"/>
-        </w:rPr>
-      </w:pPr>
-    </w:p>
-    <w:p>
-      <w:pPr>
-        <w:spacing w:line="276" w:lineRule="auto"/>
-        <w:rPr>
-          <w:rFonts w:ascii="Arial" w:hAnsi="Arial" w:cs="Arial"/>
-          <w:sz w:val="24"/>
-          <w:szCs w:val="24"/>
-        </w:rPr>
-      </w:pPr>
-      <w:r>
-        <w:rPr>
-          <w:rFonts w:ascii="Arial" w:hAnsi="Arial" w:cs="Arial"/>
-          <w:sz w:val="24"/>
-          <w:szCs w:val="24"/>
-        </w:rPr>
-        <w:t>Data User could be economic development coordinator looking to see how other counties go about crop production or economic outputs. Looking at how much of each crop is in each area. Given a location could inventory of ag production be calculated? This would be very difficult to go to areas smaller than the county. (lots of work with polygon/</w:t>
-      </w:r>
-      <w:proofErr w:type="spellStart"/>
-      <w:r>
-        <w:rPr>
-          <w:rFonts w:ascii="Arial" w:hAnsi="Arial" w:cs="Arial"/>
-          <w:sz w:val="24"/>
-          <w:szCs w:val="24"/>
-        </w:rPr>
-        <w:t>multipolygon</w:t>
-      </w:r>
-      <w:proofErr w:type="spellEnd"/>
-      <w:r>
-        <w:rPr>
-          <w:rFonts w:ascii="Arial" w:hAnsi="Arial" w:cs="Arial"/>
-          <w:sz w:val="24"/>
-          <w:szCs w:val="24"/>
-        </w:rPr>
-        <w:t xml:space="preserve"> and 3d analysis, maybe using </w:t>
-      </w:r>
-      <w:proofErr w:type="spellStart"/>
-      <w:r>
-        <w:rPr>
-          <w:rFonts w:ascii="Arial" w:hAnsi="Arial" w:cs="Arial"/>
-          <w:sz w:val="24"/>
-          <w:szCs w:val="24"/>
-        </w:rPr>
-        <w:t>arcgis</w:t>
-      </w:r>
-      <w:proofErr w:type="spellEnd"/>
-      <w:r>
-        <w:rPr>
-          <w:rFonts w:ascii="Arial" w:hAnsi="Arial" w:cs="Arial"/>
-          <w:sz w:val="24"/>
-          <w:szCs w:val="24"/>
-        </w:rPr>
-        <w:t>?)</w:t>
-      </w:r>
-    </w:p>
-    <w:p>
-      <w:pPr>
-        <w:spacing w:line="276" w:lineRule="auto"/>
-        <w:rPr>
-          <w:rFonts w:ascii="Arial" w:hAnsi="Arial" w:cs="Arial"/>
-          <w:sz w:val="24"/>
-          <w:szCs w:val="24"/>
-        </w:rPr>
-      </w:pPr>
-    </w:p>
-    <w:p>
-      <w:pPr>
-        <w:spacing w:line="276" w:lineRule="auto"/>
-        <w:rPr>
-          <w:rFonts w:ascii="Arial" w:hAnsi="Arial" w:cs="Arial"/>
-          <w:sz w:val="24"/>
-          <w:szCs w:val="24"/>
-        </w:rPr>
-      </w:pPr>
-      <w:r>
-        <w:rPr>
-          <w:rFonts w:ascii="Arial" w:hAnsi="Arial" w:cs="Arial"/>
-          <w:sz w:val="24"/>
-          <w:szCs w:val="24"/>
-        </w:rPr>
-        <w:lastRenderedPageBreak/>
-        <w:t>PDF records are difficult to analyze – made clear that they would appreciate graphs and visualizations</w:t>
-      </w:r>
-    </w:p>
-    <w:p>
-      <w:pPr>
-        <w:spacing w:line="276" w:lineRule="auto"/>
-        <w:rPr>
-          <w:rFonts w:ascii="Arial" w:hAnsi="Arial" w:cs="Arial"/>
-          <w:sz w:val="24"/>
-          <w:szCs w:val="24"/>
-        </w:rPr>
-      </w:pPr>
-    </w:p>
-    <w:p>
-      <w:pPr>
-        <w:spacing w:after="240" w:line="276" w:lineRule="auto"/>
+      <w:r>
+        <w:rPr>
+          <w:rFonts w:ascii="Arial" w:hAnsi="Arial" w:cs="Arial"/>
+        </w:rPr>
+        <w:t xml:space="preserve"> there certain information/stats that would be especially helpful for farmers? – </w:t>
+      </w:r>
+      <w:r>
         <w:rPr>
           <w:rFonts w:ascii="Arial" w:hAnsi="Arial" w:cs="Arial"/>
           <w:b/>
           <w:bCs/>
-          <w:sz w:val="24"/>
-          <w:szCs w:val="24"/>
-          <w:u w:val="single"/>
-        </w:rPr>
-      </w:pPr>
-      <w:r>
+        </w:rPr>
+        <w:t>Somewhat answered</w:t>
+      </w:r>
+    </w:p>
+    <w:p>
+      <w:pPr>
+        <w:pStyle w:val="ListParagraph"/>
+        <w:numPr>
+          <w:ilvl w:val="0"/>
+          <w:numId w:val="1"/>
+        </w:numPr>
+        <w:spacing w:line="276" w:lineRule="auto"/>
+        <w:rPr>
+          <w:rFonts w:ascii="Arial" w:hAnsi="Arial" w:cs="Arial"/>
+        </w:rPr>
+      </w:pPr>
+      <w:r>
+        <w:rPr>
+          <w:rFonts w:ascii="Arial" w:hAnsi="Arial" w:cs="Arial"/>
+        </w:rPr>
+        <w:t>Could you give a quick explanation about the difference between census and survey data?</w:t>
+      </w:r>
+    </w:p>
+    <w:p>
+      <w:pPr>
+        <w:spacing w:after="240" w:line="276" w:lineRule="auto"/>
         <w:rPr>
           <w:rFonts w:ascii="Arial" w:hAnsi="Arial" w:cs="Arial"/>
           <w:b/>
           <w:bCs/>
-          <w:sz w:val="24"/>
-          <w:szCs w:val="24"/>
           <w:u w:val="single"/>
         </w:rPr>
-        <w:t>Roles</w:t>
-      </w:r>
-    </w:p>
-    <w:p>
-      <w:pPr>
-        <w:spacing w:after="240" w:line="276" w:lineRule="auto"/>
+      </w:pPr>
+      <w:r>
         <w:rPr>
           <w:rFonts w:ascii="Arial" w:hAnsi="Arial" w:cs="Arial"/>
           <w:b/>
           <w:bCs/>
-          <w:sz w:val="24"/>
-          <w:szCs w:val="24"/>
           <w:u w:val="single"/>
+        </w:rPr>
+        <w:t>General Summary Overall Tasks:</w:t>
+      </w:r>
+    </w:p>
+    <w:p>
+      <w:pPr>
+        <w:spacing w:after="240" w:line="276" w:lineRule="auto"/>
+        <w:rPr>
+          <w:rFonts w:ascii="Arial" w:hAnsi="Arial" w:cs="Arial"/>
         </w:rPr>
       </w:pPr>
       <w:r>
@@ -681,241 +237,266 @@
           <w:rFonts w:ascii="Arial" w:hAnsi="Arial" w:cs="Arial"/>
           <w:b/>
           <w:bCs/>
-          <w:sz w:val="24"/>
-          <w:szCs w:val="24"/>
           <w:u w:val="single"/>
         </w:rPr>
-        <w:t>Questions for meeting:</w:t>
-      </w:r>
-    </w:p>
-    <w:p>
-      <w:pPr>
-        <w:spacing w:line="276" w:lineRule="auto"/>
-        <w:rPr>
-          <w:rFonts w:ascii="Arial" w:hAnsi="Arial" w:cs="Arial"/>
-          <w:sz w:val="24"/>
-          <w:szCs w:val="24"/>
-        </w:rPr>
-      </w:pPr>
-      <w:r>
-        <w:rPr>
-          <w:rFonts w:ascii="Arial" w:hAnsi="Arial" w:cs="Arial"/>
-          <w:sz w:val="24"/>
-          <w:szCs w:val="24"/>
-        </w:rPr>
-        <w:t xml:space="preserve">What states </w:t>
-      </w:r>
-      <w:r>
-        <w:rPr>
-          <w:rFonts w:ascii="Arial" w:hAnsi="Arial" w:cs="Arial"/>
-          <w:sz w:val="24"/>
-          <w:szCs w:val="24"/>
-        </w:rPr>
-        <w:t>should</w:t>
-      </w:r>
-      <w:r>
-        <w:rPr>
-          <w:rFonts w:ascii="Arial" w:hAnsi="Arial" w:cs="Arial"/>
-          <w:sz w:val="24"/>
-          <w:szCs w:val="24"/>
-        </w:rPr>
-        <w:t xml:space="preserve"> initially be covered?</w:t>
-      </w:r>
-    </w:p>
-    <w:p>
-      <w:pPr>
-        <w:spacing w:line="276" w:lineRule="auto"/>
-        <w:rPr>
-          <w:rFonts w:ascii="Arial" w:hAnsi="Arial" w:cs="Arial"/>
-          <w:sz w:val="24"/>
-          <w:szCs w:val="24"/>
-        </w:rPr>
-      </w:pPr>
-    </w:p>
-    <w:p>
-      <w:pPr>
-        <w:spacing w:line="276" w:lineRule="auto"/>
-        <w:rPr>
-          <w:rFonts w:ascii="Arial" w:hAnsi="Arial" w:cs="Arial"/>
-          <w:sz w:val="24"/>
-          <w:szCs w:val="24"/>
-        </w:rPr>
-      </w:pPr>
-      <w:r>
-        <w:rPr>
-          <w:rFonts w:ascii="Arial" w:hAnsi="Arial" w:cs="Arial"/>
-          <w:sz w:val="24"/>
-          <w:szCs w:val="24"/>
-        </w:rPr>
-        <w:t xml:space="preserve">What does Value and CV mean? </w:t>
-      </w:r>
-    </w:p>
-    <w:p>
-      <w:pPr>
-        <w:spacing w:line="276" w:lineRule="auto"/>
-        <w:rPr>
-          <w:rFonts w:ascii="Arial" w:hAnsi="Arial" w:cs="Arial"/>
-          <w:sz w:val="24"/>
-          <w:szCs w:val="24"/>
-        </w:rPr>
-      </w:pPr>
-      <w:r>
-        <w:rPr>
-          <w:rFonts w:ascii="Arial" w:hAnsi="Arial" w:cs="Arial"/>
-          <w:sz w:val="24"/>
-          <w:szCs w:val="24"/>
-        </w:rPr>
-        <w:t>Units? Multiplier?</w:t>
-      </w:r>
-    </w:p>
-    <w:p>
-      <w:pPr>
-        <w:spacing w:line="276" w:lineRule="auto"/>
-        <w:rPr>
-          <w:rFonts w:ascii="Arial" w:hAnsi="Arial" w:cs="Arial"/>
-          <w:sz w:val="24"/>
-          <w:szCs w:val="24"/>
-        </w:rPr>
-      </w:pPr>
-    </w:p>
-    <w:p>
-      <w:pPr>
-        <w:spacing w:line="276" w:lineRule="auto"/>
-        <w:rPr>
-          <w:rFonts w:ascii="Arial" w:hAnsi="Arial" w:cs="Arial"/>
-          <w:sz w:val="24"/>
-          <w:szCs w:val="24"/>
-        </w:rPr>
-      </w:pPr>
-      <w:proofErr w:type="gramStart"/>
-      <w:r>
-        <w:rPr>
-          <w:rFonts w:ascii="Arial" w:hAnsi="Arial" w:cs="Arial"/>
-          <w:sz w:val="24"/>
-          <w:szCs w:val="24"/>
-        </w:rPr>
-        <w:t>Is</w:t>
-      </w:r>
-      <w:proofErr w:type="gramEnd"/>
-      <w:r>
-        <w:rPr>
-          <w:rFonts w:ascii="Arial" w:hAnsi="Arial" w:cs="Arial"/>
-          <w:sz w:val="24"/>
-          <w:szCs w:val="24"/>
-        </w:rPr>
-        <w:t xml:space="preserve"> there certain information/stats that would be especially helpful for farmers?</w:t>
-      </w:r>
-      <w:r>
-        <w:rPr>
-          <w:rFonts w:ascii="Arial" w:hAnsi="Arial" w:cs="Arial"/>
-          <w:sz w:val="24"/>
-          <w:szCs w:val="24"/>
-        </w:rPr>
-        <w:t xml:space="preserve"> – </w:t>
-      </w:r>
-      <w:r>
+        <w:t xml:space="preserve">NOTE: </w:t>
+      </w:r>
+      <w:r>
+        <w:rPr>
+          <w:rFonts w:ascii="Arial" w:hAnsi="Arial" w:cs="Arial"/>
+        </w:rPr>
+        <w:t>All services which utilize or access the API should display the following notice prominently within the application: "This product uses the NASS API but is not endorsed or certified by NASS."</w:t>
+      </w:r>
+    </w:p>
+    <w:p>
+      <w:pPr>
+        <w:spacing w:line="276" w:lineRule="auto"/>
+        <w:rPr>
+          <w:rFonts w:ascii="Arial" w:hAnsi="Arial" w:cs="Arial"/>
+        </w:rPr>
+      </w:pPr>
+      <w:r>
+        <w:rPr>
+          <w:rFonts w:ascii="Arial" w:hAnsi="Arial" w:cs="Arial"/>
+        </w:rPr>
+        <w:t xml:space="preserve">Work with data from </w:t>
+      </w:r>
+      <w:proofErr w:type="spellStart"/>
+      <w:r>
+        <w:rPr>
+          <w:rFonts w:ascii="Arial" w:hAnsi="Arial" w:cs="Arial"/>
+        </w:rPr>
+        <w:t>QuickStats</w:t>
+      </w:r>
+      <w:proofErr w:type="spellEnd"/>
+    </w:p>
+    <w:p>
+      <w:pPr>
+        <w:spacing w:line="276" w:lineRule="auto"/>
+        <w:rPr>
+          <w:rFonts w:ascii="Arial" w:hAnsi="Arial" w:cs="Arial"/>
+          <w:vertAlign w:val="superscript"/>
+        </w:rPr>
+      </w:pPr>
+      <w:r>
+        <w:rPr>
+          <w:rFonts w:ascii="Arial" w:hAnsi="Arial" w:cs="Arial"/>
+        </w:rPr>
+        <w:t>Comparing either county to county or state to state</w:t>
+      </w:r>
+      <w:r>
+        <w:rPr>
+          <w:rFonts w:ascii="Arial" w:hAnsi="Arial" w:cs="Arial"/>
+          <w:vertAlign w:val="superscript"/>
+        </w:rPr>
+        <w:t>1</w:t>
+      </w:r>
+    </w:p>
+    <w:p>
+      <w:pPr>
+        <w:spacing w:line="276" w:lineRule="auto"/>
+        <w:rPr>
+          <w:rFonts w:ascii="Arial" w:hAnsi="Arial" w:cs="Arial"/>
+        </w:rPr>
+      </w:pPr>
+      <w:r>
+        <w:rPr>
+          <w:rFonts w:ascii="Arial" w:hAnsi="Arial" w:cs="Arial"/>
+        </w:rPr>
+        <w:t>Skeleton from USFS and Covid Between the coasts as a guideline</w:t>
+      </w:r>
+      <w:r>
+        <w:rPr>
+          <w:rFonts w:ascii="Arial" w:hAnsi="Arial" w:cs="Arial"/>
+          <w:vertAlign w:val="superscript"/>
+        </w:rPr>
+        <w:t>2</w:t>
+      </w:r>
+    </w:p>
+    <w:p>
+      <w:pPr>
+        <w:spacing w:line="276" w:lineRule="auto"/>
+        <w:rPr>
+          <w:rFonts w:ascii="Arial" w:hAnsi="Arial" w:cs="Arial"/>
+          <w:vertAlign w:val="superscript"/>
+        </w:rPr>
+      </w:pPr>
+      <w:r>
+        <w:rPr>
+          <w:rFonts w:ascii="Arial" w:hAnsi="Arial" w:cs="Arial"/>
+        </w:rPr>
+        <w:t>Look at comparisons between counties/states</w:t>
+      </w:r>
+      <w:r>
+        <w:rPr>
+          <w:rFonts w:ascii="Arial" w:hAnsi="Arial" w:cs="Arial"/>
+          <w:vertAlign w:val="superscript"/>
+        </w:rPr>
+        <w:t>3</w:t>
+      </w:r>
+    </w:p>
+    <w:p>
+      <w:pPr>
+        <w:spacing w:line="276" w:lineRule="auto"/>
+        <w:rPr>
+          <w:rFonts w:ascii="Arial" w:hAnsi="Arial" w:cs="Arial"/>
+          <w:vertAlign w:val="superscript"/>
+        </w:rPr>
+      </w:pPr>
+      <w:r>
+        <w:rPr>
+          <w:rFonts w:ascii="Arial" w:hAnsi="Arial" w:cs="Arial"/>
+        </w:rPr>
+        <w:t>Look at the timeline of a singular county/state</w:t>
+      </w:r>
+      <w:r>
+        <w:rPr>
+          <w:rFonts w:ascii="Arial" w:hAnsi="Arial" w:cs="Arial"/>
+          <w:vertAlign w:val="superscript"/>
+        </w:rPr>
+        <w:t>3</w:t>
+      </w:r>
+    </w:p>
+    <w:p>
+      <w:pPr>
+        <w:spacing w:line="276" w:lineRule="auto"/>
+        <w:rPr>
+          <w:rFonts w:ascii="Arial" w:hAnsi="Arial" w:cs="Arial"/>
+        </w:rPr>
+      </w:pPr>
+      <w:r>
+        <w:rPr>
+          <w:rFonts w:ascii="Arial" w:hAnsi="Arial" w:cs="Arial"/>
+        </w:rPr>
+        <w:t>Determine states for project – pipeline using SQL (and relational databases) could reduce storage difficulties</w:t>
+      </w:r>
+      <w:r>
+        <w:rPr>
+          <w:rFonts w:ascii="Arial" w:hAnsi="Arial" w:cs="Arial"/>
+          <w:vertAlign w:val="superscript"/>
+        </w:rPr>
+        <w:t>4</w:t>
+      </w:r>
+    </w:p>
+    <w:p>
+      <w:pPr>
+        <w:spacing w:line="276" w:lineRule="auto"/>
+        <w:rPr>
+          <w:rFonts w:ascii="Arial" w:hAnsi="Arial" w:cs="Arial"/>
+        </w:rPr>
+      </w:pPr>
+      <w:r>
+        <w:rPr>
+          <w:rFonts w:ascii="Arial" w:hAnsi="Arial" w:cs="Arial"/>
+        </w:rPr>
+        <w:t>What does NASS want to know?</w:t>
+      </w:r>
+    </w:p>
+    <w:p>
+      <w:pPr>
+        <w:spacing w:line="276" w:lineRule="auto"/>
+        <w:rPr>
+          <w:rFonts w:ascii="Arial" w:hAnsi="Arial" w:cs="Arial"/>
+        </w:rPr>
+      </w:pPr>
+      <w:r>
+        <w:rPr>
+          <w:rFonts w:ascii="Arial" w:hAnsi="Arial" w:cs="Arial"/>
+        </w:rPr>
+        <w:t>What can we hope farmers will learn from our output?</w:t>
+      </w:r>
+    </w:p>
+    <w:p>
+      <w:pPr>
+        <w:spacing w:line="276" w:lineRule="auto"/>
+        <w:rPr>
+          <w:rFonts w:ascii="Arial" w:hAnsi="Arial" w:cs="Arial"/>
+        </w:rPr>
+      </w:pPr>
+    </w:p>
+    <w:p>
+      <w:pPr>
+        <w:spacing w:line="276" w:lineRule="auto"/>
+        <w:rPr>
+          <w:rFonts w:ascii="Arial" w:hAnsi="Arial" w:cs="Arial"/>
+        </w:rPr>
+      </w:pPr>
+      <w:r>
+        <w:rPr>
+          <w:rFonts w:ascii="Arial" w:hAnsi="Arial" w:cs="Arial"/>
+        </w:rPr>
+        <w:t>Allowing farmer to track statistics throughout growing season?</w:t>
+      </w:r>
+    </w:p>
+    <w:p>
+      <w:pPr>
+        <w:spacing w:line="276" w:lineRule="auto"/>
+        <w:rPr>
+          <w:rFonts w:ascii="Arial" w:hAnsi="Arial" w:cs="Arial"/>
+        </w:rPr>
+      </w:pPr>
+      <w:r>
+        <w:rPr>
+          <w:rFonts w:ascii="Arial" w:hAnsi="Arial" w:cs="Arial"/>
+        </w:rPr>
+        <w:t>Choose few things to look at initially – geared to our interest?</w:t>
+      </w:r>
+    </w:p>
+    <w:p>
+      <w:pPr>
+        <w:spacing w:line="276" w:lineRule="auto"/>
+        <w:rPr>
+          <w:rFonts w:ascii="Arial" w:hAnsi="Arial" w:cs="Arial"/>
+        </w:rPr>
+      </w:pPr>
+    </w:p>
+    <w:p>
+      <w:pPr>
+        <w:spacing w:line="276" w:lineRule="auto"/>
         <w:rPr>
           <w:rFonts w:ascii="Arial" w:hAnsi="Arial" w:cs="Arial"/>
           <w:b/>
           <w:bCs/>
-          <w:sz w:val="24"/>
-          <w:szCs w:val="24"/>
-        </w:rPr>
-        <w:t>Somewhat answered</w:t>
-      </w:r>
-    </w:p>
-    <w:p>
-      <w:pPr>
-        <w:spacing w:line="276" w:lineRule="auto"/>
-        <w:rPr>
-          <w:rFonts w:ascii="Arial" w:hAnsi="Arial" w:cs="Arial"/>
-          <w:sz w:val="24"/>
-          <w:szCs w:val="24"/>
-        </w:rPr>
-      </w:pPr>
-    </w:p>
-    <w:p>
-      <w:pPr>
-        <w:spacing w:line="276" w:lineRule="auto"/>
-        <w:rPr>
-          <w:rFonts w:ascii="Arial" w:hAnsi="Arial" w:cs="Arial"/>
-          <w:sz w:val="24"/>
-          <w:szCs w:val="24"/>
-        </w:rPr>
-      </w:pPr>
-      <w:r>
-        <w:rPr>
-          <w:rFonts w:ascii="Arial" w:hAnsi="Arial" w:cs="Arial"/>
-          <w:sz w:val="24"/>
-          <w:szCs w:val="24"/>
-        </w:rPr>
-        <w:t>Could you give a quick explanation about the difference between census and survey data?</w:t>
-      </w:r>
-    </w:p>
-    <w:p>
-      <w:pPr>
-        <w:spacing w:line="276" w:lineRule="auto"/>
-        <w:rPr>
-          <w:rFonts w:ascii="Arial" w:hAnsi="Arial" w:cs="Arial"/>
-          <w:sz w:val="24"/>
-          <w:szCs w:val="24"/>
-        </w:rPr>
-      </w:pPr>
-    </w:p>
-    <w:p>
-      <w:pPr>
-        <w:spacing w:line="276" w:lineRule="auto"/>
-        <w:rPr>
-          <w:rFonts w:ascii="Arial" w:hAnsi="Arial" w:cs="Arial"/>
-          <w:sz w:val="24"/>
-          <w:szCs w:val="24"/>
-        </w:rPr>
-      </w:pPr>
-    </w:p>
-    <w:p>
-      <w:pPr>
-        <w:spacing w:line="276" w:lineRule="auto"/>
-        <w:rPr>
-          <w:rFonts w:ascii="Arial" w:hAnsi="Arial" w:cs="Arial"/>
-          <w:sz w:val="24"/>
-          <w:szCs w:val="24"/>
-        </w:rPr>
-      </w:pPr>
-    </w:p>
-    <w:p>
-      <w:pPr>
-        <w:spacing w:line="276" w:lineRule="auto"/>
+        </w:rPr>
+      </w:pPr>
+      <w:r>
+        <w:rPr>
+          <w:rFonts w:ascii="Arial" w:hAnsi="Arial" w:cs="Arial"/>
+        </w:rPr>
+        <w:t>Congressional district visualizations?</w:t>
+      </w:r>
+      <w:r>
+        <w:rPr>
+          <w:rFonts w:ascii="Arial" w:hAnsi="Arial" w:cs="Arial"/>
+        </w:rPr>
+        <w:t xml:space="preserve"> </w:t>
+      </w:r>
+      <w:r>
         <w:rPr>
           <w:rFonts w:ascii="Arial" w:hAnsi="Arial" w:cs="Arial"/>
           <w:b/>
           <w:bCs/>
-          <w:sz w:val="24"/>
-          <w:szCs w:val="24"/>
-          <w:u w:val="single"/>
-        </w:rPr>
-      </w:pPr>
+        </w:rPr>
+        <w:t>Census of agriculture (includes county data) conducted every 5 years (2002? Couldn’t go back before 1997)</w:t>
+      </w:r>
       <w:r>
         <w:rPr>
           <w:rFonts w:ascii="Arial" w:hAnsi="Arial" w:cs="Arial"/>
           <w:b/>
           <w:bCs/>
-          <w:sz w:val="24"/>
-          <w:szCs w:val="24"/>
-          <w:u w:val="single"/>
-        </w:rPr>
-        <w:t xml:space="preserve">Possible Project </w:t>
-      </w:r>
-      <w:r>
+        </w:rPr>
+        <w:t xml:space="preserve"> </w:t>
+      </w:r>
+    </w:p>
+    <w:p>
+      <w:pPr>
+        <w:spacing w:line="276" w:lineRule="auto"/>
         <w:rPr>
           <w:rFonts w:ascii="Arial" w:hAnsi="Arial" w:cs="Arial"/>
           <w:b/>
           <w:bCs/>
-          <w:sz w:val="24"/>
-          <w:szCs w:val="24"/>
-          <w:u w:val="single"/>
-        </w:rPr>
-        <w:t>Steps:</w:t>
-      </w:r>
+        </w:rPr>
+      </w:pPr>
     </w:p>
     <w:p>
       <w:pPr>
@@ -924,26 +505,347 @@
           <w:rFonts w:ascii="Arial" w:hAnsi="Arial" w:cs="Arial"/>
           <w:b/>
           <w:bCs/>
-          <w:sz w:val="24"/>
-          <w:szCs w:val="24"/>
+        </w:rPr>
+      </w:pPr>
+      <w:r>
+        <w:rPr>
+          <w:rFonts w:ascii="Arial" w:hAnsi="Arial" w:cs="Arial"/>
+          <w:b/>
+          <w:bCs/>
+        </w:rPr>
+        <w:t>Congressional districts: focus on states that haven’t changed – some states have lost a representative – Indiana might’ve rearranged in the past years?</w:t>
+      </w:r>
+    </w:p>
+    <w:p>
+      <w:pPr>
+        <w:spacing w:line="276" w:lineRule="auto"/>
+        <w:rPr>
+          <w:rFonts w:ascii="Arial" w:hAnsi="Arial" w:cs="Arial"/>
+          <w:b/>
+          <w:bCs/>
+        </w:rPr>
+      </w:pPr>
+      <w:r>
+        <w:rPr>
+          <w:rFonts w:ascii="Arial" w:hAnsi="Arial" w:cs="Arial"/>
+          <w:b/>
+          <w:bCs/>
+        </w:rPr>
+        <w:t xml:space="preserve">Official boundaries in a GIS file. 2022 census released tomorrow at noon? </w:t>
+      </w:r>
+      <w:proofErr w:type="spellStart"/>
+      <w:r>
+        <w:rPr>
+          <w:rFonts w:ascii="Arial" w:hAnsi="Arial" w:cs="Arial"/>
+          <w:b/>
+          <w:bCs/>
+        </w:rPr>
+        <w:t>Gis</w:t>
+      </w:r>
+      <w:proofErr w:type="spellEnd"/>
+      <w:r>
+        <w:rPr>
+          <w:rFonts w:ascii="Arial" w:hAnsi="Arial" w:cs="Arial"/>
+          <w:b/>
+          <w:bCs/>
+        </w:rPr>
+        <w:t xml:space="preserve"> file boundaries released then as well.</w:t>
+      </w:r>
+    </w:p>
+    <w:p>
+      <w:pPr>
+        <w:spacing w:line="276" w:lineRule="auto"/>
+        <w:rPr>
+          <w:rFonts w:ascii="Arial" w:hAnsi="Arial" w:cs="Arial"/>
+        </w:rPr>
+      </w:pPr>
+    </w:p>
+    <w:p>
+      <w:pPr>
+        <w:spacing w:line="276" w:lineRule="auto"/>
+        <w:rPr>
+          <w:rFonts w:ascii="Arial" w:hAnsi="Arial" w:cs="Arial"/>
+        </w:rPr>
+      </w:pPr>
+      <w:r>
+        <w:rPr>
+          <w:rFonts w:ascii="Arial" w:hAnsi="Arial" w:cs="Arial"/>
+        </w:rPr>
+        <w:t xml:space="preserve">Census data is complete for every </w:t>
+      </w:r>
+      <w:proofErr w:type="gramStart"/>
+      <w:r>
+        <w:rPr>
+          <w:rFonts w:ascii="Arial" w:hAnsi="Arial" w:cs="Arial"/>
+        </w:rPr>
+        <w:t>county?</w:t>
+      </w:r>
+      <w:proofErr w:type="gramEnd"/>
+    </w:p>
+    <w:p>
+      <w:pPr>
+        <w:spacing w:line="276" w:lineRule="auto"/>
+        <w:rPr>
+          <w:rFonts w:ascii="Arial" w:hAnsi="Arial" w:cs="Arial"/>
+        </w:rPr>
+      </w:pPr>
+      <w:r>
+        <w:rPr>
+          <w:rFonts w:ascii="Arial" w:hAnsi="Arial" w:cs="Arial"/>
+        </w:rPr>
+        <w:t xml:space="preserve">Identical data points each year, but only every 5 years. </w:t>
+      </w:r>
+    </w:p>
+    <w:p>
+      <w:pPr>
+        <w:spacing w:line="276" w:lineRule="auto"/>
+        <w:rPr>
+          <w:rFonts w:ascii="Arial" w:hAnsi="Arial" w:cs="Arial"/>
+        </w:rPr>
+      </w:pPr>
+    </w:p>
+    <w:p>
+      <w:pPr>
+        <w:spacing w:line="276" w:lineRule="auto"/>
+        <w:rPr>
+          <w:rFonts w:ascii="Arial" w:hAnsi="Arial" w:cs="Arial"/>
+        </w:rPr>
+      </w:pPr>
+      <w:r>
+        <w:rPr>
+          <w:rFonts w:ascii="Arial" w:hAnsi="Arial" w:cs="Arial"/>
+        </w:rPr>
+        <w:lastRenderedPageBreak/>
+        <w:t>Monthly estimates at state level</w:t>
+      </w:r>
+    </w:p>
+    <w:p>
+      <w:pPr>
+        <w:spacing w:line="276" w:lineRule="auto"/>
+        <w:rPr>
+          <w:rFonts w:ascii="Arial" w:hAnsi="Arial" w:cs="Arial"/>
+        </w:rPr>
+      </w:pPr>
+      <w:r>
+        <w:rPr>
+          <w:rFonts w:ascii="Arial" w:hAnsi="Arial" w:cs="Arial"/>
+        </w:rPr>
+        <w:t>County estimates (not all counties in estimate program)</w:t>
+      </w:r>
+    </w:p>
+    <w:p>
+      <w:pPr>
+        <w:spacing w:line="276" w:lineRule="auto"/>
+        <w:rPr>
+          <w:rFonts w:ascii="Arial" w:hAnsi="Arial" w:cs="Arial"/>
+        </w:rPr>
+      </w:pPr>
+    </w:p>
+    <w:p>
+      <w:pPr>
+        <w:spacing w:line="276" w:lineRule="auto"/>
+        <w:rPr>
+          <w:rFonts w:ascii="Arial" w:hAnsi="Arial" w:cs="Arial"/>
+        </w:rPr>
+      </w:pPr>
+      <w:r>
+        <w:rPr>
+          <w:rFonts w:ascii="Arial" w:hAnsi="Arial" w:cs="Arial"/>
+        </w:rPr>
+        <w:t>Visualization on crop production/economics of farming</w:t>
+      </w:r>
+    </w:p>
+    <w:p>
+      <w:pPr>
+        <w:spacing w:line="276" w:lineRule="auto"/>
+        <w:rPr>
+          <w:rFonts w:ascii="Arial" w:hAnsi="Arial" w:cs="Arial"/>
+        </w:rPr>
+      </w:pPr>
+      <w:r>
+        <w:rPr>
+          <w:rFonts w:ascii="Arial" w:hAnsi="Arial" w:cs="Arial"/>
+        </w:rPr>
+        <w:t>Looking to see:</w:t>
+      </w:r>
+    </w:p>
+    <w:p>
+      <w:pPr>
+        <w:spacing w:line="276" w:lineRule="auto"/>
+        <w:rPr>
+          <w:rFonts w:ascii="Arial" w:hAnsi="Arial" w:cs="Arial"/>
+        </w:rPr>
+      </w:pPr>
+      <w:r>
+        <w:rPr>
+          <w:rFonts w:ascii="Arial" w:hAnsi="Arial" w:cs="Arial"/>
+        </w:rPr>
+        <w:t>Range of possibilities students could produce – Visualize crop progress like projected yield (using past years is extrapolation for future) on a weekly basis? We don’t have that data.</w:t>
+      </w:r>
+    </w:p>
+    <w:p>
+      <w:pPr>
+        <w:spacing w:line="276" w:lineRule="auto"/>
+        <w:rPr>
+          <w:rFonts w:ascii="Arial" w:hAnsi="Arial" w:cs="Arial"/>
+        </w:rPr>
+      </w:pPr>
+    </w:p>
+    <w:p>
+      <w:pPr>
+        <w:spacing w:line="276" w:lineRule="auto"/>
+        <w:rPr>
+          <w:rFonts w:ascii="Arial" w:hAnsi="Arial" w:cs="Arial"/>
+        </w:rPr>
+      </w:pPr>
+      <w:r>
+        <w:rPr>
+          <w:rFonts w:ascii="Arial" w:hAnsi="Arial" w:cs="Arial"/>
+        </w:rPr>
+        <w:t xml:space="preserve">Franklin County: change in agriculture. They noticed sweet beans is becoming more popular in the area as corn popularity decreases. They are doing data analysis on this. Include other crops as well (obvious one) Percent of acres used per crop? </w:t>
+      </w:r>
+    </w:p>
+    <w:p>
+      <w:pPr>
+        <w:spacing w:line="276" w:lineRule="auto"/>
+        <w:rPr>
+          <w:rFonts w:ascii="Arial" w:hAnsi="Arial" w:cs="Arial"/>
+        </w:rPr>
+      </w:pPr>
+    </w:p>
+    <w:p>
+      <w:pPr>
+        <w:spacing w:line="276" w:lineRule="auto"/>
+        <w:rPr>
+          <w:rFonts w:ascii="Arial" w:hAnsi="Arial" w:cs="Arial"/>
+        </w:rPr>
+      </w:pPr>
+      <w:r>
+        <w:rPr>
+          <w:rFonts w:ascii="Arial" w:hAnsi="Arial" w:cs="Arial"/>
+        </w:rPr>
+        <w:t>Data User could be economic development coordinator looking to see how other counties go about crop production or economic outputs. Looking at how much of each crop is in each area. Given a location could inventory of ag production be calculated? This would be very difficult to go to areas smaller than the county. (lots of work with polygon/</w:t>
+      </w:r>
+      <w:proofErr w:type="spellStart"/>
+      <w:r>
+        <w:rPr>
+          <w:rFonts w:ascii="Arial" w:hAnsi="Arial" w:cs="Arial"/>
+        </w:rPr>
+        <w:t>multipolygon</w:t>
+      </w:r>
+      <w:proofErr w:type="spellEnd"/>
+      <w:r>
+        <w:rPr>
+          <w:rFonts w:ascii="Arial" w:hAnsi="Arial" w:cs="Arial"/>
+        </w:rPr>
+        <w:t xml:space="preserve"> and 3d analysis, maybe using </w:t>
+      </w:r>
+      <w:proofErr w:type="spellStart"/>
+      <w:r>
+        <w:rPr>
+          <w:rFonts w:ascii="Arial" w:hAnsi="Arial" w:cs="Arial"/>
+        </w:rPr>
+        <w:t>arcgis</w:t>
+      </w:r>
+      <w:proofErr w:type="spellEnd"/>
+      <w:r>
+        <w:rPr>
+          <w:rFonts w:ascii="Arial" w:hAnsi="Arial" w:cs="Arial"/>
+        </w:rPr>
+        <w:t>?)</w:t>
+      </w:r>
+    </w:p>
+    <w:p>
+      <w:pPr>
+        <w:spacing w:line="276" w:lineRule="auto"/>
+        <w:rPr>
+          <w:rFonts w:ascii="Arial" w:hAnsi="Arial" w:cs="Arial"/>
+        </w:rPr>
+      </w:pPr>
+    </w:p>
+    <w:p>
+      <w:pPr>
+        <w:spacing w:line="276" w:lineRule="auto"/>
+        <w:rPr>
+          <w:rFonts w:ascii="Arial" w:hAnsi="Arial" w:cs="Arial"/>
+        </w:rPr>
+      </w:pPr>
+      <w:r>
+        <w:rPr>
+          <w:rFonts w:ascii="Arial" w:hAnsi="Arial" w:cs="Arial"/>
+        </w:rPr>
+        <w:t>PDF records are difficult to analyze – made clear that they would appreciate graphs and visualizations</w:t>
+      </w:r>
+    </w:p>
+    <w:p>
+      <w:pPr>
+        <w:spacing w:line="276" w:lineRule="auto"/>
+        <w:rPr>
+          <w:rFonts w:ascii="Arial" w:hAnsi="Arial" w:cs="Arial"/>
+        </w:rPr>
+      </w:pPr>
+    </w:p>
+    <w:p>
+      <w:pPr>
+        <w:spacing w:line="276" w:lineRule="auto"/>
+        <w:rPr>
+          <w:rFonts w:ascii="Arial" w:hAnsi="Arial" w:cs="Arial"/>
+        </w:rPr>
+      </w:pPr>
+      <w:r>
+        <w:rPr>
+          <w:rFonts w:ascii="Arial" w:hAnsi="Arial" w:cs="Arial"/>
+        </w:rPr>
+        <w:t xml:space="preserve">For some variables there are confidential variables (D) per county – so they will not add up to the state total. </w:t>
+      </w:r>
+    </w:p>
+    <w:p>
+      <w:pPr>
+        <w:spacing w:line="276" w:lineRule="auto"/>
+        <w:rPr>
+          <w:rFonts w:ascii="Arial" w:hAnsi="Arial" w:cs="Arial"/>
+        </w:rPr>
+      </w:pPr>
+    </w:p>
+    <w:p>
+      <w:pPr>
+        <w:spacing w:after="240" w:line="276" w:lineRule="auto"/>
+        <w:rPr>
+          <w:rFonts w:ascii="Arial" w:hAnsi="Arial" w:cs="Arial"/>
+          <w:b/>
+          <w:bCs/>
           <w:u w:val="single"/>
         </w:rPr>
       </w:pPr>
-    </w:p>
-    <w:p>
-      <w:pPr>
-        <w:spacing w:line="276" w:lineRule="auto"/>
-        <w:rPr>
-          <w:rFonts w:ascii="Arial" w:hAnsi="Arial" w:cs="Arial"/>
-          <w:sz w:val="24"/>
-          <w:szCs w:val="24"/>
-        </w:rPr>
-      </w:pPr>
-      <w:r>
-        <w:rPr>
-          <w:rFonts w:ascii="Arial" w:hAnsi="Arial" w:cs="Arial"/>
-          <w:sz w:val="24"/>
-          <w:szCs w:val="24"/>
+      <w:r>
+        <w:rPr>
+          <w:rFonts w:ascii="Arial" w:hAnsi="Arial" w:cs="Arial"/>
+          <w:b/>
+          <w:bCs/>
+          <w:u w:val="single"/>
+        </w:rPr>
+        <w:t xml:space="preserve">Possible Project </w:t>
+      </w:r>
+      <w:r>
+        <w:rPr>
+          <w:rFonts w:ascii="Arial" w:hAnsi="Arial" w:cs="Arial"/>
+          <w:b/>
+          <w:bCs/>
+          <w:u w:val="single"/>
+        </w:rPr>
+        <w:t>Steps:</w:t>
+      </w:r>
+    </w:p>
+    <w:p>
+      <w:pPr>
+        <w:spacing w:line="276" w:lineRule="auto"/>
+        <w:rPr>
+          <w:rFonts w:ascii="Arial" w:hAnsi="Arial" w:cs="Arial"/>
+        </w:rPr>
+      </w:pPr>
+      <w:r>
+        <w:rPr>
+          <w:rFonts w:ascii="Arial" w:hAnsi="Arial" w:cs="Arial"/>
         </w:rPr>
         <w:t>Using Census data to divide states by county and display summary information in a tabular format of each sector being studied.</w:t>
       </w:r>
@@ -953,34 +855,18 @@
         <w:spacing w:line="276" w:lineRule="auto"/>
         <w:rPr>
           <w:rFonts w:ascii="Arial" w:hAnsi="Arial" w:cs="Arial"/>
-          <w:sz w:val="24"/>
-          <w:szCs w:val="24"/>
-        </w:rPr>
-      </w:pPr>
-    </w:p>
-    <w:p>
-      <w:pPr>
-        <w:spacing w:line="276" w:lineRule="auto"/>
-        <w:rPr>
-          <w:rFonts w:ascii="Arial" w:hAnsi="Arial" w:cs="Arial"/>
-          <w:sz w:val="24"/>
-          <w:szCs w:val="24"/>
-        </w:rPr>
-      </w:pPr>
-    </w:p>
-    <w:p>
-      <w:pPr>
-        <w:rPr>
-          <w:rFonts w:ascii="Arial" w:hAnsi="Arial" w:cs="Arial"/>
-          <w:sz w:val="24"/>
-          <w:szCs w:val="24"/>
-        </w:rPr>
-      </w:pPr>
-      <w:r>
-        <w:rPr>
-          <w:rFonts w:ascii="Arial" w:hAnsi="Arial" w:cs="Arial"/>
-          <w:sz w:val="24"/>
-          <w:szCs w:val="24"/>
+        </w:rPr>
+      </w:pPr>
+    </w:p>
+    <w:p>
+      <w:pPr>
+        <w:rPr>
+          <w:rFonts w:ascii="Arial" w:hAnsi="Arial" w:cs="Arial"/>
+        </w:rPr>
+      </w:pPr>
+      <w:r>
+        <w:rPr>
+          <w:rFonts w:ascii="Arial" w:hAnsi="Arial" w:cs="Arial"/>
           <w:vertAlign w:val="superscript"/>
         </w:rPr>
         <w:t>1</w:t>
@@ -988,8 +874,6 @@
       <w:r>
         <w:rPr>
           <w:rFonts w:ascii="Arial" w:hAnsi="Arial" w:cs="Arial"/>
-          <w:sz w:val="24"/>
-          <w:szCs w:val="24"/>
         </w:rPr>
         <w:t>Check if there is data for each county, it might not be inclusive enough to do entire state counties</w:t>
       </w:r>
@@ -998,15 +882,11 @@
       <w:pPr>
         <w:rPr>
           <w:rFonts w:ascii="Arial" w:hAnsi="Arial" w:cs="Arial"/>
-          <w:sz w:val="24"/>
-          <w:szCs w:val="24"/>
-        </w:rPr>
-      </w:pPr>
-      <w:r>
-        <w:rPr>
-          <w:rFonts w:ascii="Arial" w:hAnsi="Arial" w:cs="Arial"/>
-          <w:sz w:val="24"/>
-          <w:szCs w:val="24"/>
+        </w:rPr>
+      </w:pPr>
+      <w:r>
+        <w:rPr>
+          <w:rFonts w:ascii="Arial" w:hAnsi="Arial" w:cs="Arial"/>
           <w:vertAlign w:val="superscript"/>
         </w:rPr>
         <w:t>2</w:t>
@@ -1014,60 +894,26 @@
       <w:r>
         <w:rPr>
           <w:rFonts w:ascii="Arial" w:hAnsi="Arial" w:cs="Arial"/>
-          <w:sz w:val="24"/>
-          <w:szCs w:val="24"/>
         </w:rPr>
         <w:t>U</w:t>
       </w:r>
       <w:r>
         <w:rPr>
           <w:rFonts w:ascii="Arial" w:hAnsi="Arial" w:cs="Arial"/>
-          <w:sz w:val="24"/>
-          <w:szCs w:val="24"/>
-        </w:rPr>
-        <w:t>tilize t</w:t>
+        </w:rPr>
+        <w:t xml:space="preserve">tilize tools to use in our </w:t>
       </w:r>
       <w:proofErr w:type="spellStart"/>
       <w:r>
         <w:rPr>
           <w:rFonts w:ascii="Arial" w:hAnsi="Arial" w:cs="Arial"/>
-          <w:sz w:val="24"/>
-          <w:szCs w:val="24"/>
-        </w:rPr>
-        <w:t xml:space="preserve">ools </w:t>
+        </w:rPr>
+        <w:t>rshiny</w:t>
       </w:r>
       <w:proofErr w:type="spellEnd"/>
       <w:r>
         <w:rPr>
           <w:rFonts w:ascii="Arial" w:hAnsi="Arial" w:cs="Arial"/>
-          <w:sz w:val="24"/>
-          <w:szCs w:val="24"/>
-        </w:rPr>
-        <w:t>to use in</w:t>
-      </w:r>
-      <w:r>
-        <w:rPr>
-          <w:rFonts w:ascii="Arial" w:hAnsi="Arial" w:cs="Arial"/>
-          <w:sz w:val="24"/>
-          <w:szCs w:val="24"/>
-        </w:rPr>
-        <w:t xml:space="preserve"> our r</w:t>
-      </w:r>
-      <w:proofErr w:type="spellStart"/>
-      <w:r>
-        <w:rPr>
-          <w:rFonts w:ascii="Arial" w:hAnsi="Arial" w:cs="Arial"/>
-          <w:sz w:val="24"/>
-          <w:szCs w:val="24"/>
-        </w:rPr>
-        <w:t>shiny</w:t>
-      </w:r>
-      <w:proofErr w:type="spellEnd"/>
-      <w:r>
-        <w:rPr>
-          <w:rFonts w:ascii="Arial" w:hAnsi="Arial" w:cs="Arial"/>
-          <w:sz w:val="24"/>
-          <w:szCs w:val="24"/>
         </w:rPr>
         <w:t xml:space="preserve"> project because they have lots of good features we could apply to our data</w:t>
       </w:r>
@@ -1076,15 +922,11 @@
       <w:pPr>
         <w:rPr>
           <w:rFonts w:ascii="Arial" w:hAnsi="Arial" w:cs="Arial"/>
-          <w:sz w:val="24"/>
-          <w:szCs w:val="24"/>
-        </w:rPr>
-      </w:pPr>
-      <w:r>
-        <w:rPr>
-          <w:rFonts w:ascii="Arial" w:hAnsi="Arial" w:cs="Arial"/>
-          <w:sz w:val="24"/>
-          <w:szCs w:val="24"/>
+        </w:rPr>
+      </w:pPr>
+      <w:r>
+        <w:rPr>
+          <w:rFonts w:ascii="Arial" w:hAnsi="Arial" w:cs="Arial"/>
           <w:vertAlign w:val="superscript"/>
         </w:rPr>
         <w:t>3</w:t>
@@ -1092,8 +934,6 @@
       <w:r>
         <w:rPr>
           <w:rFonts w:ascii="Arial" w:hAnsi="Arial" w:cs="Arial"/>
-          <w:sz w:val="24"/>
-          <w:szCs w:val="24"/>
         </w:rPr>
         <w:t>Line graph vs side-by-side graphs</w:t>
       </w:r>
@@ -1102,15 +942,11 @@
       <w:pPr>
         <w:rPr>
           <w:rFonts w:ascii="Arial" w:hAnsi="Arial" w:cs="Arial"/>
-          <w:sz w:val="24"/>
-          <w:szCs w:val="24"/>
-        </w:rPr>
-      </w:pPr>
-      <w:r>
-        <w:rPr>
-          <w:rFonts w:ascii="Arial" w:hAnsi="Arial" w:cs="Arial"/>
-          <w:sz w:val="24"/>
-          <w:szCs w:val="24"/>
+        </w:rPr>
+      </w:pPr>
+      <w:r>
+        <w:rPr>
+          <w:rFonts w:ascii="Arial" w:hAnsi="Arial" w:cs="Arial"/>
           <w:vertAlign w:val="superscript"/>
         </w:rPr>
         <w:t>4</w:t>
@@ -1118,8 +954,6 @@
       <w:r>
         <w:rPr>
           <w:rFonts w:ascii="Arial" w:hAnsi="Arial" w:cs="Arial"/>
-          <w:sz w:val="24"/>
-          <w:szCs w:val="24"/>
         </w:rPr>
         <w:t>Utilize knowledge about how relational databases work, this could reduce county, state, watershed, etc. because indexing can be used where there is more than one observation of a type</w:t>
       </w:r>
@@ -1128,15 +962,11 @@
       <w:pPr>
         <w:rPr>
           <w:rFonts w:ascii="Arial" w:hAnsi="Arial" w:cs="Arial"/>
-          <w:sz w:val="24"/>
-          <w:szCs w:val="24"/>
-        </w:rPr>
-      </w:pPr>
-      <w:r>
-        <w:rPr>
-          <w:rFonts w:ascii="Arial" w:hAnsi="Arial" w:cs="Arial"/>
-          <w:sz w:val="24"/>
-          <w:szCs w:val="24"/>
+        </w:rPr>
+      </w:pPr>
+      <w:r>
+        <w:rPr>
+          <w:rFonts w:ascii="Arial" w:hAnsi="Arial" w:cs="Arial"/>
           <w:vertAlign w:val="superscript"/>
         </w:rPr>
         <w:t>5</w:t>
@@ -1144,17 +974,97 @@
     </w:p>
     <w:p>
       <w:pPr>
-        <w:rPr>
-          <w:rFonts w:ascii="Arial" w:hAnsi="Arial" w:cs="Arial"/>
-          <w:sz w:val="24"/>
-          <w:szCs w:val="24"/>
-          <w:vertAlign w:val="superscript"/>
-        </w:rPr>
-      </w:pPr>
+        <w:spacing w:after="240" w:line="276" w:lineRule="auto"/>
+        <w:rPr>
+          <w:rFonts w:ascii="Arial" w:hAnsi="Arial" w:cs="Arial"/>
+          <w:b/>
+          <w:bCs/>
+          <w:u w:val="single"/>
+        </w:rPr>
+      </w:pPr>
+      <w:r>
+        <w:rPr>
+          <w:rFonts w:ascii="Arial" w:hAnsi="Arial" w:cs="Arial"/>
+          <w:b/>
+          <w:bCs/>
+          <w:u w:val="single"/>
+        </w:rPr>
+        <w:t>Roles</w:t>
+      </w:r>
+    </w:p>
+    <w:p>
+      <w:pPr>
+        <w:rPr>
+          <w:rFonts w:ascii="Arial" w:hAnsi="Arial" w:cs="Arial"/>
+        </w:rPr>
+      </w:pPr>
+      <w:r>
+        <w:rPr>
+          <w:rFonts w:ascii="Arial" w:hAnsi="Arial" w:cs="Arial"/>
+        </w:rPr>
+        <w:t xml:space="preserve">Download all data at this link sent to chat: </w:t>
+      </w:r>
+    </w:p>
+    <w:p>
+      <w:hyperlink r:id="rId7" w:history="1">
+        <w:r>
+          <w:rPr>
+            <w:rStyle w:val="Hyperlink"/>
+            <w:rFonts w:eastAsiaTheme="majorEastAsia"/>
+          </w:rPr>
+          <w:t>Harris, Virginia - REE-NASS (Unverified): https://www.nass.usda.gov/datasets/</w:t>
+        </w:r>
+      </w:hyperlink>
+    </w:p>
+    <w:p>
+      <w:r>
+        <w:lastRenderedPageBreak/>
+        <w:t xml:space="preserve">sent on September 9, </w:t>
+      </w:r>
+      <w:proofErr w:type="gramStart"/>
+      <w:r>
+        <w:t>2024</w:t>
+      </w:r>
+      <w:proofErr w:type="gramEnd"/>
+      <w:r>
+        <w:t xml:space="preserve"> 11:36 AM</w:t>
+      </w:r>
+    </w:p>
+    <w:p>
+      <w:hyperlink r:id="rId8" w:history="1">
+        <w:r>
+          <w:rPr>
+            <w:rStyle w:val="Hyperlink"/>
+          </w:rPr>
+          <w:t>https://www.nass.usda.gov/datasets/</w:t>
+        </w:r>
+      </w:hyperlink>
+    </w:p>
+    <w:p/>
+    <w:p>
+      <w:pPr>
+        <w:rPr>
+          <w:rFonts w:ascii="Arial" w:hAnsi="Arial" w:cs="Arial"/>
+        </w:rPr>
+      </w:pPr>
+      <w:r>
+        <w:rPr>
+          <w:rFonts w:ascii="Arial" w:hAnsi="Arial" w:cs="Arial"/>
+        </w:rPr>
+        <w:t>Survey – crop and livestock production</w:t>
+      </w:r>
+    </w:p>
+    <w:p>
+      <w:r>
+        <w:rPr>
+          <w:rFonts w:ascii="Arial" w:hAnsi="Arial" w:cs="Arial"/>
+        </w:rPr>
+        <w:t>Census – the 5 categories?</w:t>
+      </w:r>
     </w:p>
     <w:sectPr>
       <w:pgSz w:w="12240" w:h="15840"/>
-      <w:pgMar w:top="1440" w:right="1440" w:bottom="1440" w:left="1440" w:header="720" w:footer="720" w:gutter="0"/>
+      <w:pgMar w:top="1098" w:right="1440" w:bottom="1440" w:left="1440" w:header="720" w:footer="720" w:gutter="0"/>
       <w:cols w:space="720"/>
       <w:docGrid w:linePitch="360"/>
     </w:sectPr>
@@ -1198,6 +1108,126 @@
     </w:p>
   </w:footnote>
 </w:footnotes>
+</file>
+
+<file path=word/numbering.xml><?xml version="1.0" encoding="utf-8"?>
+<w:numbering xmlns:wpc="http://schemas.microsoft.com/office/word/2010/wordprocessingCanvas" xmlns:cx="http://schemas.microsoft.com/office/drawing/2014/chartex" xmlns:cx1="http://schemas.microsoft.com/office/drawing/2015/9/8/chartex" xmlns:cx2="http://schemas.microsoft.com/office/drawing/2015/10/21/chartex" xmlns:cx3="http://schemas.microsoft.com/office/drawing/2016/5/9/chartex" xmlns:cx4="http://schemas.microsoft.com/office/drawing/2016/5/10/chartex" xmlns:cx5="http://schemas.microsoft.com/office/drawing/2016/5/11/chartex" xmlns:cx6="http://schemas.microsoft.com/office/drawing/2016/5/12/chartex" xmlns:cx7="http://schemas.microsoft.com/office/drawing/2016/5/13/chartex" xmlns:cx8="http://schemas.microsoft.com/office/drawing/2016/5/14/chartex" xmlns:mc="http://schemas.openxmlformats.org/markup-compatibility/2006" xmlns:aink="http://schemas.microsoft.com/office/drawing/2016/ink" xmlns:am3d="http://schemas.microsoft.com/office/drawing/2017/model3d" xmlns:o="urn:schemas-microsoft-com:office:office" xmlns:oel="http://schemas.microsoft.com/office/2019/extlst" xmlns:r="http://schemas.openxmlformats.org/officeDocument/2006/relationships" xmlns:m="http://schemas.openxmlformats.org/officeDocument/2006/math" xmlns:v="urn:schemas-microsoft-com:vml" xmlns:wp14="http://schemas.microsoft.com/office/word/2010/wordprocessingDrawing" xmlns:wp="http://schemas.openxmlformats.org/drawingml/2006/wordprocessingDrawing" xmlns:w10="urn:schemas-microsoft-com:office:word" xmlns:w="http://schemas.openxmlformats.org/wordprocessingml/2006/main" xmlns:w14="http://schemas.microsoft.com/office/word/2010/wordml" xmlns:w15="http://schemas.microsoft.com/office/word/2012/wordml" xmlns:w16cex="http://schemas.microsoft.com/office/word/2018/wordml/cex" xmlns:w16cid="http://schemas.microsoft.com/office/word/2016/wordml/cid" xmlns:w16="http://schemas.microsoft.com/office/word/2018/wordml" xmlns:w16du="http://schemas.microsoft.com/office/word/2023/wordml/word16du" xmlns:w16sdtdh="http://schemas.microsoft.com/office/word/2020/wordml/sdtdatahash" xmlns:w16se="http://schemas.microsoft.com/office/word/2015/wordml/symex" xmlns:wpg="http://schemas.microsoft.com/office/word/2010/wordprocessingGroup" xmlns:wpi="http://schemas.microsoft.com/office/word/2010/wordprocessingInk" xmlns:wne="http://schemas.microsoft.com/office/word/2006/wordml" xmlns:wps="http://schemas.microsoft.com/office/word/2010/wordprocessingShape" mc:Ignorable="w14 w15 w16se w16cid w16 w16cex w16sdtdh w16du wp14">
+  <w:abstractNum w:abstractNumId="0" w15:restartNumberingAfterBreak="0">
+    <w:nsid w:val="65B7772F"/>
+    <w:multiLevelType w:val="hybridMultilevel"/>
+    <w:tmpl w:val="B5A88998"/>
+    <w:lvl w:ilvl="0" w:tplc="94A63968">
+      <w:numFmt w:val="bullet"/>
+      <w:lvlText w:val="-"/>
+      <w:lvlJc w:val="left"/>
+      <w:pPr>
+        <w:ind w:left="720" w:hanging="360"/>
+      </w:pPr>
+      <w:rPr>
+        <w:rFonts w:ascii="Arial" w:eastAsia="Times New Roman" w:hAnsi="Arial" w:cs="Arial" w:hint="default"/>
+      </w:rPr>
+    </w:lvl>
+    <w:lvl w:ilvl="1" w:tplc="04090003">
+      <w:start w:val="1"/>
+      <w:numFmt w:val="bullet"/>
+      <w:lvlText w:val="o"/>
+      <w:lvlJc w:val="left"/>
+      <w:pPr>
+        <w:ind w:left="1440" w:hanging="360"/>
+      </w:pPr>
+      <w:rPr>
+        <w:rFonts w:ascii="Courier New" w:hAnsi="Courier New" w:cs="Courier New" w:hint="default"/>
+      </w:rPr>
+    </w:lvl>
+    <w:lvl w:ilvl="2" w:tplc="04090005" w:tentative="1">
+      <w:start w:val="1"/>
+      <w:numFmt w:val="bullet"/>
+      <w:lvlText w:val=""/>
+      <w:lvlJc w:val="left"/>
+      <w:pPr>
+        <w:ind w:left="2160" w:hanging="360"/>
+      </w:pPr>
+      <w:rPr>
+        <w:rFonts w:ascii="Wingdings" w:hAnsi="Wingdings" w:hint="default"/>
+      </w:rPr>
+    </w:lvl>
+    <w:lvl w:ilvl="3" w:tplc="04090001" w:tentative="1">
+      <w:start w:val="1"/>
+      <w:numFmt w:val="bullet"/>
+      <w:lvlText w:val=""/>
+      <w:lvlJc w:val="left"/>
+      <w:pPr>
+        <w:ind w:left="2880" w:hanging="360"/>
+      </w:pPr>
+      <w:rPr>
+        <w:rFonts w:ascii="Symbol" w:hAnsi="Symbol" w:hint="default"/>
+      </w:rPr>
+    </w:lvl>
+    <w:lvl w:ilvl="4" w:tplc="04090003" w:tentative="1">
+      <w:start w:val="1"/>
+      <w:numFmt w:val="bullet"/>
+      <w:lvlText w:val="o"/>
+      <w:lvlJc w:val="left"/>
+      <w:pPr>
+        <w:ind w:left="3600" w:hanging="360"/>
+      </w:pPr>
+      <w:rPr>
+        <w:rFonts w:ascii="Courier New" w:hAnsi="Courier New" w:cs="Courier New" w:hint="default"/>
+      </w:rPr>
+    </w:lvl>
+    <w:lvl w:ilvl="5" w:tplc="04090005" w:tentative="1">
+      <w:start w:val="1"/>
+      <w:numFmt w:val="bullet"/>
+      <w:lvlText w:val=""/>
+      <w:lvlJc w:val="left"/>
+      <w:pPr>
+        <w:ind w:left="4320" w:hanging="360"/>
+      </w:pPr>
+      <w:rPr>
+        <w:rFonts w:ascii="Wingdings" w:hAnsi="Wingdings" w:hint="default"/>
+      </w:rPr>
+    </w:lvl>
+    <w:lvl w:ilvl="6" w:tplc="04090001" w:tentative="1">
+      <w:start w:val="1"/>
+      <w:numFmt w:val="bullet"/>
+      <w:lvlText w:val=""/>
+      <w:lvlJc w:val="left"/>
+      <w:pPr>
+        <w:ind w:left="5040" w:hanging="360"/>
+      </w:pPr>
+      <w:rPr>
+        <w:rFonts w:ascii="Symbol" w:hAnsi="Symbol" w:hint="default"/>
+      </w:rPr>
+    </w:lvl>
+    <w:lvl w:ilvl="7" w:tplc="04090003" w:tentative="1">
+      <w:start w:val="1"/>
+      <w:numFmt w:val="bullet"/>
+      <w:lvlText w:val="o"/>
+      <w:lvlJc w:val="left"/>
+      <w:pPr>
+        <w:ind w:left="5760" w:hanging="360"/>
+      </w:pPr>
+      <w:rPr>
+        <w:rFonts w:ascii="Courier New" w:hAnsi="Courier New" w:cs="Courier New" w:hint="default"/>
+      </w:rPr>
+    </w:lvl>
+    <w:lvl w:ilvl="8" w:tplc="04090005" w:tentative="1">
+      <w:start w:val="1"/>
+      <w:numFmt w:val="bullet"/>
+      <w:lvlText w:val=""/>
+      <w:lvlJc w:val="left"/>
+      <w:pPr>
+        <w:ind w:left="6480" w:hanging="360"/>
+      </w:pPr>
+      <w:rPr>
+        <w:rFonts w:ascii="Wingdings" w:hAnsi="Wingdings" w:hint="default"/>
+      </w:rPr>
+    </w:lvl>
+  </w:abstractNum>
+  <w:num w:numId="1" w16cid:durableId="552347121">
+    <w:abstractNumId w:val="0"/>
+  </w:num>
+</w:numbering>
 </file>
 
 <file path=word/styles.xml><?xml version="1.0" encoding="utf-8"?>
@@ -1600,15 +1630,13 @@
   <w:style w:type="paragraph" w:default="1" w:styleId="Normal">
     <w:name w:val="Normal"/>
     <w:qFormat/>
-    <w:rsid w:val="00E8436B"/>
+    <w:rsid w:val="00ED1EB2"/>
     <w:pPr>
       <w:spacing w:after="0" w:line="240" w:lineRule="auto"/>
     </w:pPr>
     <w:rPr>
       <w:rFonts w:ascii="Times New Roman" w:eastAsia="Times New Roman" w:hAnsi="Times New Roman" w:cs="Times New Roman"/>
       <w:kern w:val="0"/>
-      <w:sz w:val="20"/>
-      <w:szCs w:val="20"/>
       <w14:ligatures w14:val="none"/>
     </w:rPr>
   </w:style>
@@ -1707,8 +1735,6 @@
       <w:iCs/>
       <w:color w:val="0F4761" w:themeColor="accent1" w:themeShade="BF"/>
       <w:kern w:val="2"/>
-      <w:sz w:val="24"/>
-      <w:szCs w:val="24"/>
       <w14:ligatures w14:val="standardContextual"/>
     </w:rPr>
   </w:style>
@@ -1732,8 +1758,6 @@
       <w:rFonts w:asciiTheme="minorHAnsi" w:eastAsiaTheme="majorEastAsia" w:hAnsiTheme="minorHAnsi" w:cstheme="majorBidi"/>
       <w:color w:val="0F4761" w:themeColor="accent1" w:themeShade="BF"/>
       <w:kern w:val="2"/>
-      <w:sz w:val="24"/>
-      <w:szCs w:val="24"/>
       <w14:ligatures w14:val="standardContextual"/>
     </w:rPr>
   </w:style>
@@ -1759,8 +1783,6 @@
       <w:iCs/>
       <w:color w:val="595959" w:themeColor="text1" w:themeTint="A6"/>
       <w:kern w:val="2"/>
-      <w:sz w:val="24"/>
-      <w:szCs w:val="24"/>
       <w14:ligatures w14:val="standardContextual"/>
     </w:rPr>
   </w:style>
@@ -1784,8 +1806,6 @@
       <w:rFonts w:asciiTheme="minorHAnsi" w:eastAsiaTheme="majorEastAsia" w:hAnsiTheme="minorHAnsi" w:cstheme="majorBidi"/>
       <w:color w:val="595959" w:themeColor="text1" w:themeTint="A6"/>
       <w:kern w:val="2"/>
-      <w:sz w:val="24"/>
-      <w:szCs w:val="24"/>
       <w14:ligatures w14:val="standardContextual"/>
     </w:rPr>
   </w:style>
@@ -1811,8 +1831,6 @@
       <w:iCs/>
       <w:color w:val="272727" w:themeColor="text1" w:themeTint="D8"/>
       <w:kern w:val="2"/>
-      <w:sz w:val="24"/>
-      <w:szCs w:val="24"/>
       <w14:ligatures w14:val="standardContextual"/>
     </w:rPr>
   </w:style>
@@ -1836,15 +1854,12 @@
       <w:rFonts w:asciiTheme="minorHAnsi" w:eastAsiaTheme="majorEastAsia" w:hAnsiTheme="minorHAnsi" w:cstheme="majorBidi"/>
       <w:color w:val="272727" w:themeColor="text1" w:themeTint="D8"/>
       <w:kern w:val="2"/>
-      <w:sz w:val="24"/>
-      <w:szCs w:val="24"/>
       <w14:ligatures w14:val="standardContextual"/>
     </w:rPr>
   </w:style>
   <w:style w:type="character" w:default="1" w:styleId="DefaultParagraphFont">
     <w:name w:val="Default Paragraph Font"/>
     <w:uiPriority w:val="1"/>
-    <w:semiHidden/>
     <w:unhideWhenUsed/>
   </w:style>
   <w:style w:type="table" w:default="1" w:styleId="TableNormal">
@@ -2078,8 +2093,6 @@
       <w:iCs/>
       <w:color w:val="404040" w:themeColor="text1" w:themeTint="BF"/>
       <w:kern w:val="2"/>
-      <w:sz w:val="24"/>
-      <w:szCs w:val="24"/>
       <w14:ligatures w14:val="standardContextual"/>
     </w:rPr>
   </w:style>
@@ -2109,8 +2122,6 @@
     <w:rPr>
       <w:rFonts w:asciiTheme="minorHAnsi" w:eastAsiaTheme="minorHAnsi" w:hAnsiTheme="minorHAnsi" w:cstheme="minorBidi"/>
       <w:kern w:val="2"/>
-      <w:sz w:val="24"/>
-      <w:szCs w:val="24"/>
       <w14:ligatures w14:val="standardContextual"/>
     </w:rPr>
   </w:style>
@@ -2149,8 +2160,6 @@
       <w:iCs/>
       <w:color w:val="0F4761" w:themeColor="accent1" w:themeShade="BF"/>
       <w:kern w:val="2"/>
-      <w:sz w:val="24"/>
-      <w:szCs w:val="24"/>
       <w14:ligatures w14:val="standardContextual"/>
     </w:rPr>
   </w:style>
@@ -2234,6 +2243,41 @@
       <w:sz w:val="20"/>
       <w:szCs w:val="20"/>
       <w14:ligatures w14:val="none"/>
+    </w:rPr>
+  </w:style>
+  <w:style w:type="character" w:styleId="Hyperlink">
+    <w:name w:val="Hyperlink"/>
+    <w:basedOn w:val="DefaultParagraphFont"/>
+    <w:uiPriority w:val="99"/>
+    <w:unhideWhenUsed/>
+    <w:rsid w:val="00ED1EB2"/>
+    <w:rPr>
+      <w:color w:val="0000FF"/>
+      <w:u w:val="single"/>
+    </w:rPr>
+  </w:style>
+  <w:style w:type="character" w:styleId="UnresolvedMention">
+    <w:name w:val="Unresolved Mention"/>
+    <w:basedOn w:val="DefaultParagraphFont"/>
+    <w:uiPriority w:val="99"/>
+    <w:semiHidden/>
+    <w:unhideWhenUsed/>
+    <w:rsid w:val="00ED1EB2"/>
+    <w:rPr>
+      <w:color w:val="605E5C"/>
+      <w:shd w:val="clear" w:color="auto" w:fill="E1DFDD"/>
+    </w:rPr>
+  </w:style>
+  <w:style w:type="character" w:styleId="FollowedHyperlink">
+    <w:name w:val="FollowedHyperlink"/>
+    <w:basedOn w:val="DefaultParagraphFont"/>
+    <w:uiPriority w:val="99"/>
+    <w:semiHidden/>
+    <w:unhideWhenUsed/>
+    <w:rsid w:val="00ED1EB2"/>
+    <w:rPr>
+      <w:color w:val="96607D" w:themeColor="followedHyperlink"/>
+      <w:u w:val="single"/>
     </w:rPr>
   </w:style>
 </w:styles>

</xml_diff>